<commit_message>
changed a few words to make it a commitment rather than support, added Lorena, and changed to be dear Slaybaugh.
</commit_message>
<xml_diff>
--- a/Teal_collaboration_letter.docx
+++ b/Teal_collaboration_letter.docx
@@ -1,6 +1,6 @@
 
 <file path=word/document.xml><?xml version="1.0" encoding="utf-8"?>
-<w:document xmlns:mo="http://schemas.microsoft.com/office/mac/office/2008/main" xmlns:ve="http://schemas.openxmlformats.org/markup-compatibility/2006" xmlns:mv="urn:schemas-microsoft-com:mac:vml" xmlns:o="urn:schemas-microsoft-com:office:office" xmlns:r="http://schemas.openxmlformats.org/officeDocument/2006/relationships" xmlns:m="http://schemas.openxmlformats.org/officeDocument/2006/math" xmlns:v="urn:schemas-microsoft-com:vml" xmlns:wp="http://schemas.openxmlformats.org/drawingml/2006/wordprocessingDrawing" xmlns:w10="urn:schemas-microsoft-com:office:word" xmlns:w="http://schemas.openxmlformats.org/wordprocessingml/2006/main" xmlns:wne="http://schemas.microsoft.com/office/word/2006/wordml">
+<w:document xmlns:wpc="http://schemas.microsoft.com/office/word/2010/wordprocessingCanvas" xmlns:mc="http://schemas.openxmlformats.org/markup-compatibility/2006" xmlns:o="urn:schemas-microsoft-com:office:office" xmlns:r="http://schemas.openxmlformats.org/officeDocument/2006/relationships" xmlns:m="http://schemas.openxmlformats.org/officeDocument/2006/math" xmlns:v="urn:schemas-microsoft-com:vml" xmlns:wp14="http://schemas.microsoft.com/office/word/2010/wordprocessingDrawing" xmlns:wp="http://schemas.openxmlformats.org/drawingml/2006/wordprocessingDrawing" xmlns:w10="urn:schemas-microsoft-com:office:word" xmlns:w="http://schemas.openxmlformats.org/wordprocessingml/2006/main" xmlns:w14="http://schemas.microsoft.com/office/word/2010/wordml" xmlns:wpg="http://schemas.microsoft.com/office/word/2010/wordprocessingGroup" xmlns:wpi="http://schemas.microsoft.com/office/word/2010/wordprocessingInk" xmlns:wne="http://schemas.microsoft.com/office/word/2006/wordml" xmlns:wps="http://schemas.microsoft.com/office/word/2010/wordprocessingShape" mc:Ignorable="w14 wp14">
   <w:body>
     <w:p>
       <w:pPr>
@@ -12,470 +12,758 @@
     <w:p>
       <w:pPr>
         <w:rPr>
-          <w:rFonts w:ascii="Times New Roman" w:hAnsi="Times New Roman" w:cs="Times New Roman"/>
-        </w:rPr>
-      </w:pPr>
-    </w:p>
-    <w:p>
-      <w:pPr>
-        <w:rPr>
           <w:rFonts w:ascii="Arial" w:hAnsi="Arial"/>
         </w:rPr>
       </w:pPr>
-      <w:r>
-        <w:rPr>
-          <w:rFonts w:ascii="Arial" w:hAnsi="Arial"/>
-        </w:rPr>
-        <w:t>January 27, 2014</w:t>
-      </w:r>
-    </w:p>
-    <w:p>
-      <w:pPr>
-        <w:spacing w:after="0"/>
-        <w:rPr>
-          <w:rFonts w:ascii="Arial" w:hAnsi="Arial"/>
-        </w:rPr>
-      </w:pPr>
-      <w:r>
-        <w:rPr>
-          <w:rFonts w:ascii="Arial" w:hAnsi="Arial"/>
-        </w:rPr>
-        <w:t>Professor Rachel Slaybaugh</w:t>
-      </w:r>
-    </w:p>
-    <w:p>
-      <w:pPr>
-        <w:spacing w:after="0"/>
-        <w:rPr>
-          <w:rFonts w:ascii="Arial" w:hAnsi="Arial" w:cs="Verdana"/>
-          <w:szCs w:val="28"/>
-        </w:rPr>
-      </w:pPr>
-      <w:r>
-        <w:rPr>
-          <w:rFonts w:ascii="Arial" w:hAnsi="Arial" w:cs="Verdana"/>
-          <w:szCs w:val="28"/>
-        </w:rPr>
-        <w:t>Department of Nuclear Engineering -</w:t>
-      </w:r>
-    </w:p>
-    <w:p>
-      <w:pPr>
-        <w:spacing w:after="0"/>
-        <w:rPr>
-          <w:rFonts w:ascii="Arial" w:hAnsi="Arial" w:cs="Verdana"/>
-          <w:szCs w:val="28"/>
-        </w:rPr>
-      </w:pPr>
-      <w:r>
-        <w:rPr>
-          <w:rFonts w:ascii="Arial" w:hAnsi="Arial" w:cs="Verdana"/>
-          <w:szCs w:val="28"/>
-        </w:rPr>
-        <w:t>UC Berkeley -</w:t>
-      </w:r>
-    </w:p>
-    <w:p>
-      <w:pPr>
-        <w:spacing w:after="0"/>
-        <w:rPr>
-          <w:rFonts w:ascii="Arial" w:hAnsi="Arial" w:cs="Verdana"/>
-          <w:szCs w:val="28"/>
-        </w:rPr>
-      </w:pPr>
-      <w:r>
-        <w:rPr>
-          <w:rFonts w:ascii="Arial" w:hAnsi="Arial" w:cs="Verdana"/>
-          <w:szCs w:val="28"/>
-        </w:rPr>
-        <w:t>4173 Etcheverry Hall MC 1730 -</w:t>
-      </w:r>
-    </w:p>
-    <w:p>
-      <w:pPr>
-        <w:spacing w:after="0"/>
-        <w:rPr>
-          <w:rFonts w:ascii="Arial" w:hAnsi="Arial" w:cs="Verdana"/>
-          <w:szCs w:val="28"/>
-        </w:rPr>
-      </w:pPr>
-      <w:r>
-        <w:rPr>
-          <w:rFonts w:ascii="Arial" w:hAnsi="Arial" w:cs="Verdana"/>
-          <w:szCs w:val="28"/>
-        </w:rPr>
-        <w:t>Berkeley, CA 94720-1730</w:t>
-      </w:r>
-    </w:p>
-    <w:p>
-      <w:pPr>
-        <w:rPr>
-          <w:rFonts w:ascii="Arial" w:hAnsi="Arial" w:cs="Verdana"/>
-          <w:szCs w:val="28"/>
-        </w:rPr>
-      </w:pPr>
-    </w:p>
-    <w:p>
-      <w:pPr>
-        <w:rPr>
-          <w:rFonts w:ascii="Arial" w:hAnsi="Arial" w:cs="Verdana"/>
-          <w:szCs w:val="28"/>
-        </w:rPr>
-      </w:pPr>
-      <w:r>
-        <w:rPr>
-          <w:rFonts w:ascii="Arial" w:hAnsi="Arial" w:cs="Verdana"/>
-          <w:szCs w:val="28"/>
-        </w:rPr>
-        <w:t>Dear Rachel:</w:t>
-      </w:r>
-    </w:p>
-    <w:p>
-      <w:pPr>
-        <w:rPr>
-          <w:rFonts w:ascii="Arial" w:hAnsi="Arial" w:cs="Verdana"/>
-          <w:szCs w:val="28"/>
-        </w:rPr>
-      </w:pPr>
-      <w:r>
-        <w:rPr>
-          <w:rFonts w:ascii="Arial" w:hAnsi="Arial" w:cs="Verdana"/>
-          <w:szCs w:val="28"/>
-        </w:rPr>
-        <w:t>I am writing in support of our joint proposal ‘</w:t>
-      </w:r>
-      <w:r>
-        <w:rPr>
-          <w:rFonts w:ascii="Arial" w:hAnsi="Arial" w:cs="Verdana"/>
-          <w:szCs w:val="28"/>
-        </w:rPr>
-        <w:t>Assessing the Impact of Intensive Software Skills Training on Students' Scientific Careers</w:t>
-      </w:r>
-      <w:r>
-        <w:rPr>
-          <w:rFonts w:ascii="Arial" w:hAnsi="Arial" w:cs="Verdana"/>
-          <w:szCs w:val="28"/>
-        </w:rPr>
-        <w:t xml:space="preserve">’.  This proposal is to be submitted to the U.S. National Science Foundation </w:t>
-      </w:r>
-      <w:r>
-        <w:rPr>
-          <w:rFonts w:ascii="Arial" w:hAnsi="Arial" w:cs="Verdana"/>
-          <w:szCs w:val="28"/>
-        </w:rPr>
-        <w:t xml:space="preserve">program on Improving Undergraduate STEM Education </w:t>
-      </w:r>
-      <w:r>
-        <w:rPr>
-          <w:rFonts w:ascii="Arial" w:hAnsi="Arial" w:cs="Verdana"/>
-          <w:szCs w:val="28"/>
-        </w:rPr>
-        <w:t>PD 14-7513</w:t>
-      </w:r>
-      <w:r>
-        <w:rPr>
-          <w:rFonts w:ascii="Arial" w:hAnsi="Arial" w:cs="Verdana"/>
-          <w:szCs w:val="28"/>
-        </w:rPr>
-        <w:t>.</w:t>
-      </w:r>
-    </w:p>
-    <w:p>
-      <w:pPr>
-        <w:rPr>
-          <w:rFonts w:ascii="Arial" w:hAnsi="Arial" w:cs="Verdana"/>
-          <w:szCs w:val="28"/>
-        </w:rPr>
-      </w:pPr>
-      <w:r>
-        <w:rPr>
-          <w:rFonts w:ascii="Arial" w:hAnsi="Arial" w:cs="Verdana"/>
-          <w:szCs w:val="28"/>
-        </w:rPr>
-        <w:t>I am writing as a professor in Microbiology and Molecular Genetics</w:t>
-      </w:r>
-      <w:r>
-        <w:rPr>
-          <w:rFonts w:ascii="Arial" w:hAnsi="Arial" w:cs="Verdana"/>
-          <w:szCs w:val="28"/>
-        </w:rPr>
-        <w:t xml:space="preserve"> (MMG)</w:t>
-      </w:r>
-      <w:r>
-        <w:rPr>
-          <w:rFonts w:ascii="Arial" w:hAnsi="Arial" w:cs="Verdana"/>
-          <w:szCs w:val="28"/>
-        </w:rPr>
-        <w:t xml:space="preserve"> and a Research Specialist with Michigan State Univerity’s Institute for Cyber-Enabled Research (iCER)</w:t>
-      </w:r>
-      <w:r>
-        <w:rPr>
-          <w:rFonts w:ascii="Arial" w:hAnsi="Arial" w:cs="Verdana"/>
-          <w:szCs w:val="28"/>
-        </w:rPr>
-        <w:t xml:space="preserve"> that runs our High Performance Computing Cluster (HPCC)</w:t>
-      </w:r>
-      <w:r>
-        <w:rPr>
-          <w:rFonts w:ascii="Arial" w:hAnsi="Arial" w:cs="Verdana"/>
-          <w:szCs w:val="28"/>
-        </w:rPr>
-        <w:t>.  I am pleased to have the opportunity to collaborate with you, Dr. Paul Wilson, Dr. C. Titus Brown, Dr. Ethan White and Kaitylin Thaney on working to improve computational training opportunities for</w:t>
-      </w:r>
-      <w:r>
-        <w:rPr>
-          <w:rFonts w:ascii="Arial" w:hAnsi="Arial" w:cs="Verdana"/>
-          <w:szCs w:val="28"/>
-        </w:rPr>
-        <w:t xml:space="preserve"> undergraduates. I have worked with all collaborators as </w:t>
-      </w:r>
-      <w:r>
-        <w:rPr>
-          <w:rFonts w:ascii="Arial" w:hAnsi="Arial" w:cs="Verdana"/>
-          <w:szCs w:val="28"/>
-        </w:rPr>
-        <w:t xml:space="preserve">a Software Carpentry instructor </w:t>
-      </w:r>
-      <w:r>
-        <w:rPr>
-          <w:rFonts w:ascii="Arial" w:hAnsi="Arial" w:cs="Verdana"/>
-          <w:szCs w:val="28"/>
-        </w:rPr>
-        <w:t>and materials developer.  I have been an instuctor for 2 years, including being the</w:t>
-      </w:r>
-      <w:r>
-        <w:rPr>
-          <w:rFonts w:ascii="Arial" w:hAnsi="Arial" w:cs="Verdana"/>
-          <w:szCs w:val="28"/>
-        </w:rPr>
-        <w:t xml:space="preserve"> lead instructor for the Boston Women in Science and Engineering Workshop, that ran a Software Carpentry Workshop for 100 women in STEM.</w:t>
-      </w:r>
-      <w:r>
-        <w:rPr>
-          <w:rFonts w:ascii="Arial" w:hAnsi="Arial" w:cs="Verdana"/>
-          <w:szCs w:val="28"/>
-        </w:rPr>
-        <w:t xml:space="preserve"> </w:t>
-      </w:r>
-      <w:r>
-        <w:rPr>
-          <w:rFonts w:ascii="Arial" w:hAnsi="Arial" w:cs="Verdana"/>
-          <w:szCs w:val="28"/>
-        </w:rPr>
-        <w:t>In my role with</w:t>
-      </w:r>
-      <w:r>
-        <w:rPr>
-          <w:rFonts w:ascii="Arial" w:hAnsi="Arial" w:cs="Verdana"/>
-          <w:szCs w:val="28"/>
-        </w:rPr>
-        <w:t xml:space="preserve"> MMG and</w:t>
-      </w:r>
-      <w:r>
-        <w:rPr>
-          <w:rFonts w:ascii="Arial" w:hAnsi="Arial" w:cs="Verdana"/>
-          <w:szCs w:val="28"/>
-        </w:rPr>
-        <w:t xml:space="preserve"> iCER, I regularly organize and teach computational and bioinformatics workshops for students, staff and faculty.</w:t>
-      </w:r>
-      <w:r>
-        <w:rPr>
-          <w:rFonts w:ascii="Arial" w:hAnsi="Arial" w:cs="Verdana"/>
-          <w:szCs w:val="28"/>
-        </w:rPr>
-        <w:t xml:space="preserve">  My position at MSU will enable me to work closely with project personnel to develop course materials and teach workshops.  I also work with students across many departments and wil</w:t>
-      </w:r>
-      <w:r>
-        <w:rPr>
-          <w:rFonts w:ascii="Arial" w:hAnsi="Arial" w:cs="Verdana"/>
-          <w:szCs w:val="28"/>
-        </w:rPr>
-        <w:t>l</w:t>
-      </w:r>
-      <w:r>
-        <w:rPr>
-          <w:rFonts w:ascii="Arial" w:hAnsi="Arial" w:cs="Verdana"/>
-          <w:szCs w:val="28"/>
-        </w:rPr>
-        <w:t xml:space="preserve"> be able to recruit broadly for students to participate in workshops and computational education opportunities.  </w:t>
-      </w:r>
-    </w:p>
-    <w:p>
-      <w:pPr>
-        <w:rPr>
-          <w:rFonts w:ascii="Arial" w:hAnsi="Arial" w:cs="Verdana"/>
-          <w:szCs w:val="28"/>
-        </w:rPr>
-      </w:pPr>
-      <w:r>
-        <w:rPr>
-          <w:rFonts w:ascii="Arial" w:hAnsi="Arial" w:cs="Verdana"/>
-          <w:szCs w:val="28"/>
-        </w:rPr>
-        <w:t>The addition of the workshops outlined in this proposal will be a great benefit to the MSU undergraduate STEM community and those working with iCER and the HPCC resources.  I look forward to the opportunity to develop and establish these workshops to promote computational literacy and enable undergradute research.  Thank you for your consideration of this proposal.</w:t>
-      </w:r>
-    </w:p>
-    <w:p>
-      <w:pPr>
-        <w:rPr>
-          <w:rFonts w:ascii="Arial" w:hAnsi="Arial" w:cs="Verdana"/>
-          <w:szCs w:val="28"/>
-        </w:rPr>
-      </w:pPr>
-      <w:r>
-        <w:rPr>
-          <w:rFonts w:ascii="Arial" w:hAnsi="Arial" w:cs="Verdana"/>
-          <w:szCs w:val="28"/>
-        </w:rPr>
-        <w:t>Sincereley,</w:t>
-      </w:r>
-    </w:p>
-    <w:p>
-      <w:pPr>
-        <w:spacing w:after="0"/>
-        <w:rPr>
-          <w:rFonts w:ascii="Arial" w:hAnsi="Arial" w:cs="Verdana"/>
-          <w:szCs w:val="28"/>
-        </w:rPr>
-      </w:pPr>
-      <w:r>
-        <w:rPr>
-          <w:rFonts w:ascii="Arial" w:hAnsi="Arial" w:cs="Verdana"/>
-          <w:szCs w:val="28"/>
-        </w:rPr>
-        <w:t>Tracy K. Teal</w:t>
-      </w:r>
-    </w:p>
-    <w:p>
-      <w:pPr>
-        <w:spacing w:after="0"/>
-        <w:rPr>
-          <w:rFonts w:ascii="Arial" w:hAnsi="Arial" w:cs="Verdana"/>
-          <w:szCs w:val="28"/>
-        </w:rPr>
-      </w:pPr>
-    </w:p>
-    <w:p>
-      <w:pPr>
-        <w:spacing w:after="0"/>
-        <w:rPr>
-          <w:rFonts w:ascii="Arial" w:hAnsi="Arial" w:cs="Verdana"/>
-          <w:szCs w:val="28"/>
-        </w:rPr>
-      </w:pPr>
-      <w:r>
-        <w:rPr>
-          <w:rFonts w:ascii="Arial" w:hAnsi="Arial" w:cs="Verdana"/>
-          <w:szCs w:val="28"/>
-        </w:rPr>
-        <w:t>Assistant Professor, Microbiology and Molecular Genetics</w:t>
-      </w:r>
-    </w:p>
-    <w:p>
-      <w:pPr>
-        <w:spacing w:after="0"/>
-        <w:rPr>
-          <w:rFonts w:ascii="Arial" w:hAnsi="Arial" w:cs="Verdana"/>
-          <w:szCs w:val="28"/>
-        </w:rPr>
-      </w:pPr>
-      <w:r>
-        <w:rPr>
-          <w:rFonts w:ascii="Arial" w:hAnsi="Arial" w:cs="Verdana"/>
-          <w:szCs w:val="28"/>
-        </w:rPr>
-        <w:t>Research Specialist, Institute of Cyber Enabled Research</w:t>
-      </w:r>
-    </w:p>
-    <w:p>
-      <w:pPr>
-        <w:spacing w:after="0"/>
-        <w:rPr>
-          <w:rFonts w:ascii="Arial" w:hAnsi="Arial" w:cs="Verdana"/>
-          <w:szCs w:val="28"/>
-        </w:rPr>
-      </w:pPr>
-      <w:r>
-        <w:rPr>
-          <w:rFonts w:ascii="Arial" w:hAnsi="Arial" w:cs="Verdana"/>
-          <w:szCs w:val="28"/>
-        </w:rPr>
-        <w:t>Michigan State University</w:t>
-      </w:r>
-    </w:p>
-    <w:p>
-      <w:pPr>
-        <w:spacing w:after="0"/>
-        <w:rPr>
-          <w:rFonts w:ascii="Arial" w:hAnsi="Arial" w:cs="Verdana"/>
-          <w:szCs w:val="28"/>
-        </w:rPr>
-      </w:pPr>
-      <w:r>
-        <w:rPr>
-          <w:rFonts w:ascii="Arial" w:hAnsi="Arial" w:cs="Verdana"/>
-          <w:szCs w:val="28"/>
-        </w:rPr>
-        <w:t>567 Wilson Rd. Rm 1440</w:t>
-      </w:r>
-    </w:p>
-    <w:p>
-      <w:pPr>
-        <w:spacing w:after="0"/>
-        <w:rPr>
-          <w:rFonts w:ascii="Arial" w:hAnsi="Arial" w:cs="Verdana"/>
-          <w:szCs w:val="28"/>
-        </w:rPr>
-      </w:pPr>
-      <w:r>
-        <w:rPr>
-          <w:rFonts w:ascii="Arial" w:hAnsi="Arial" w:cs="Verdana"/>
-          <w:szCs w:val="28"/>
-        </w:rPr>
-        <w:t>East Lansing, MI 48824</w:t>
-      </w:r>
-    </w:p>
-    <w:p>
-      <w:pPr>
-        <w:spacing w:after="0"/>
-        <w:rPr>
-          <w:rFonts w:ascii="Arial" w:hAnsi="Arial" w:cs="Verdana"/>
-          <w:szCs w:val="28"/>
-        </w:rPr>
-      </w:pPr>
-      <w:r>
-        <w:rPr>
-          <w:rFonts w:ascii="Arial" w:hAnsi="Arial" w:cs="Verdana"/>
-          <w:szCs w:val="28"/>
-        </w:rPr>
-        <w:t>(517)884-3600</w:t>
-      </w:r>
-    </w:p>
-    <w:p>
-      <w:pPr>
-        <w:rPr>
-          <w:rFonts w:ascii="Arial" w:hAnsi="Arial" w:cs="Verdana"/>
-          <w:szCs w:val="28"/>
-        </w:rPr>
-      </w:pPr>
-      <w:r>
-        <w:rPr>
-          <w:rFonts w:ascii="Arial" w:hAnsi="Arial" w:cs="Verdana"/>
-          <w:szCs w:val="28"/>
-        </w:rPr>
-        <w:t>tkteal@msu.edu</w:t>
-      </w:r>
       <w:bookmarkStart w:id="0" w:name="_GoBack"/>
       <w:bookmarkEnd w:id="0"/>
+      <w:r>
+        <w:rPr>
+          <w:rFonts w:ascii="Arial" w:hAnsi="Arial"/>
+        </w:rPr>
+        <w:t>January 27, 2014</w:t>
+      </w:r>
+    </w:p>
+    <w:p>
+      <w:pPr>
+        <w:spacing w:after="0"/>
+        <w:rPr>
+          <w:rFonts w:ascii="Arial" w:hAnsi="Arial"/>
+        </w:rPr>
+      </w:pPr>
+      <w:r>
+        <w:rPr>
+          <w:rFonts w:ascii="Arial" w:hAnsi="Arial"/>
+        </w:rPr>
+        <w:t xml:space="preserve">Professor Rachel </w:t>
+      </w:r>
+      <w:proofErr w:type="spellStart"/>
+      <w:r>
+        <w:rPr>
+          <w:rFonts w:ascii="Arial" w:hAnsi="Arial"/>
+        </w:rPr>
+        <w:t>Slaybaugh</w:t>
+      </w:r>
+      <w:proofErr w:type="spellEnd"/>
+    </w:p>
+    <w:p>
+      <w:pPr>
+        <w:spacing w:after="0"/>
+        <w:rPr>
+          <w:rFonts w:ascii="Arial" w:hAnsi="Arial" w:cs="Verdana"/>
+          <w:szCs w:val="28"/>
+        </w:rPr>
+      </w:pPr>
+      <w:r>
+        <w:rPr>
+          <w:rFonts w:ascii="Arial" w:hAnsi="Arial" w:cs="Verdana"/>
+          <w:szCs w:val="28"/>
+        </w:rPr>
+        <w:t>De</w:t>
+      </w:r>
+      <w:r>
+        <w:rPr>
+          <w:rFonts w:ascii="Arial" w:hAnsi="Arial" w:cs="Verdana"/>
+          <w:szCs w:val="28"/>
+        </w:rPr>
+        <w:t>partment of Nuclear Engineering</w:t>
+      </w:r>
+    </w:p>
+    <w:p>
+      <w:pPr>
+        <w:spacing w:after="0"/>
+        <w:rPr>
+          <w:rFonts w:ascii="Arial" w:hAnsi="Arial" w:cs="Verdana"/>
+          <w:szCs w:val="28"/>
+        </w:rPr>
+      </w:pPr>
+      <w:r>
+        <w:rPr>
+          <w:rFonts w:ascii="Arial" w:hAnsi="Arial" w:cs="Verdana"/>
+          <w:szCs w:val="28"/>
+        </w:rPr>
+        <w:t>UC Berkeley</w:t>
+      </w:r>
+    </w:p>
+    <w:p>
+      <w:pPr>
+        <w:spacing w:after="0"/>
+        <w:rPr>
+          <w:rFonts w:ascii="Arial" w:hAnsi="Arial" w:cs="Verdana"/>
+          <w:szCs w:val="28"/>
+        </w:rPr>
+      </w:pPr>
+      <w:r>
+        <w:rPr>
+          <w:rFonts w:ascii="Arial" w:hAnsi="Arial" w:cs="Verdana"/>
+          <w:szCs w:val="28"/>
+        </w:rPr>
+        <w:t xml:space="preserve">4173 </w:t>
+      </w:r>
+      <w:proofErr w:type="spellStart"/>
+      <w:r>
+        <w:rPr>
+          <w:rFonts w:ascii="Arial" w:hAnsi="Arial" w:cs="Verdana"/>
+          <w:szCs w:val="28"/>
+        </w:rPr>
+        <w:t>Etcheverry</w:t>
+      </w:r>
+      <w:proofErr w:type="spellEnd"/>
+      <w:r>
+        <w:rPr>
+          <w:rFonts w:ascii="Arial" w:hAnsi="Arial" w:cs="Verdana"/>
+          <w:szCs w:val="28"/>
+        </w:rPr>
+        <w:t xml:space="preserve"> Hall MC 1730</w:t>
+      </w:r>
+    </w:p>
+    <w:p>
+      <w:pPr>
+        <w:spacing w:after="0"/>
+        <w:rPr>
+          <w:rFonts w:ascii="Arial" w:hAnsi="Arial" w:cs="Verdana"/>
+          <w:szCs w:val="28"/>
+        </w:rPr>
+      </w:pPr>
+      <w:r>
+        <w:rPr>
+          <w:rFonts w:ascii="Arial" w:hAnsi="Arial" w:cs="Verdana"/>
+          <w:szCs w:val="28"/>
+        </w:rPr>
+        <w:t>Berkeley, CA 94720-1730</w:t>
+      </w:r>
+    </w:p>
+    <w:p>
+      <w:pPr>
+        <w:rPr>
+          <w:rFonts w:ascii="Arial" w:hAnsi="Arial" w:cs="Verdana"/>
+          <w:szCs w:val="28"/>
+        </w:rPr>
+      </w:pPr>
+    </w:p>
+    <w:p>
+      <w:pPr>
+        <w:rPr>
+          <w:rFonts w:ascii="Arial" w:hAnsi="Arial" w:cs="Verdana"/>
+          <w:szCs w:val="28"/>
+        </w:rPr>
+      </w:pPr>
+      <w:r>
+        <w:rPr>
+          <w:rFonts w:ascii="Arial" w:hAnsi="Arial" w:cs="Verdana"/>
+          <w:szCs w:val="28"/>
+        </w:rPr>
+        <w:t xml:space="preserve">Dear </w:t>
+      </w:r>
+      <w:r>
+        <w:rPr>
+          <w:rFonts w:ascii="Arial" w:hAnsi="Arial" w:cs="Verdana"/>
+          <w:szCs w:val="28"/>
+        </w:rPr>
+        <w:t xml:space="preserve">Dr. </w:t>
+      </w:r>
+      <w:proofErr w:type="spellStart"/>
+      <w:r>
+        <w:rPr>
+          <w:rFonts w:ascii="Arial" w:hAnsi="Arial" w:cs="Verdana"/>
+          <w:szCs w:val="28"/>
+        </w:rPr>
+        <w:t>Slaybaugh</w:t>
+      </w:r>
+      <w:proofErr w:type="spellEnd"/>
+      <w:r>
+        <w:rPr>
+          <w:rFonts w:ascii="Arial" w:hAnsi="Arial" w:cs="Verdana"/>
+          <w:szCs w:val="28"/>
+        </w:rPr>
+        <w:t>:</w:t>
+      </w:r>
+    </w:p>
+    <w:p>
+      <w:pPr>
+        <w:rPr>
+          <w:rFonts w:ascii="Arial" w:hAnsi="Arial" w:cs="Verdana"/>
+          <w:szCs w:val="28"/>
+        </w:rPr>
+      </w:pPr>
+      <w:r>
+        <w:rPr>
+          <w:rFonts w:ascii="Arial" w:hAnsi="Arial" w:cs="Verdana"/>
+          <w:szCs w:val="28"/>
+        </w:rPr>
+        <w:t xml:space="preserve">I am writing </w:t>
+      </w:r>
+      <w:r>
+        <w:rPr>
+          <w:rFonts w:ascii="Arial" w:hAnsi="Arial" w:cs="Verdana"/>
+          <w:szCs w:val="28"/>
+        </w:rPr>
+        <w:t>to commit to support, in the manner described below,</w:t>
+      </w:r>
+      <w:r>
+        <w:rPr>
+          <w:rFonts w:ascii="Arial" w:hAnsi="Arial" w:cs="Verdana"/>
+          <w:szCs w:val="28"/>
+        </w:rPr>
+        <w:t xml:space="preserve"> our joint proposal ‘</w:t>
+      </w:r>
+      <w:r>
+        <w:rPr>
+          <w:rFonts w:ascii="Arial" w:hAnsi="Arial" w:cs="Verdana"/>
+          <w:szCs w:val="28"/>
+        </w:rPr>
+        <w:t>Assessing the Impact of Intensive Software Skills Training on Students' Scientific Careers</w:t>
+      </w:r>
+      <w:r>
+        <w:rPr>
+          <w:rFonts w:ascii="Arial" w:hAnsi="Arial" w:cs="Verdana"/>
+          <w:szCs w:val="28"/>
+        </w:rPr>
+        <w:t xml:space="preserve">’.  This proposal is to be submitted to the U.S. National Science Foundation </w:t>
+      </w:r>
+      <w:r>
+        <w:rPr>
+          <w:rFonts w:ascii="Arial" w:hAnsi="Arial" w:cs="Verdana"/>
+          <w:szCs w:val="28"/>
+        </w:rPr>
+        <w:t xml:space="preserve">program on Improving Undergraduate STEM Education </w:t>
+      </w:r>
+      <w:r>
+        <w:rPr>
+          <w:rFonts w:ascii="Arial" w:hAnsi="Arial" w:cs="Verdana"/>
+          <w:szCs w:val="28"/>
+        </w:rPr>
+        <w:t>PD 14-7513</w:t>
+      </w:r>
+      <w:r>
+        <w:rPr>
+          <w:rFonts w:ascii="Arial" w:hAnsi="Arial" w:cs="Verdana"/>
+          <w:szCs w:val="28"/>
+        </w:rPr>
+        <w:t>.</w:t>
+      </w:r>
+    </w:p>
+    <w:p>
+      <w:pPr>
+        <w:rPr>
+          <w:rFonts w:ascii="Arial" w:hAnsi="Arial" w:cs="Verdana"/>
+          <w:szCs w:val="28"/>
+        </w:rPr>
+      </w:pPr>
+      <w:r>
+        <w:rPr>
+          <w:rFonts w:ascii="Arial" w:hAnsi="Arial" w:cs="Verdana"/>
+          <w:szCs w:val="28"/>
+        </w:rPr>
+        <w:t>I am writing as a professor in Microbiology and Molecular Genetics</w:t>
+      </w:r>
+      <w:r>
+        <w:rPr>
+          <w:rFonts w:ascii="Arial" w:hAnsi="Arial" w:cs="Verdana"/>
+          <w:szCs w:val="28"/>
+        </w:rPr>
+        <w:t xml:space="preserve"> (MMG)</w:t>
+      </w:r>
+      <w:r>
+        <w:rPr>
+          <w:rFonts w:ascii="Arial" w:hAnsi="Arial" w:cs="Verdana"/>
+          <w:szCs w:val="28"/>
+        </w:rPr>
+        <w:t xml:space="preserve"> and a Research Specialist with Michigan State </w:t>
+      </w:r>
+      <w:proofErr w:type="spellStart"/>
+      <w:r>
+        <w:rPr>
+          <w:rFonts w:ascii="Arial" w:hAnsi="Arial" w:cs="Verdana"/>
+          <w:szCs w:val="28"/>
+        </w:rPr>
+        <w:t>Univerity’s</w:t>
+      </w:r>
+      <w:proofErr w:type="spellEnd"/>
+      <w:r>
+        <w:rPr>
+          <w:rFonts w:ascii="Arial" w:hAnsi="Arial" w:cs="Verdana"/>
+          <w:szCs w:val="28"/>
+        </w:rPr>
+        <w:t xml:space="preserve"> Institute for Cyber-Enabled Research (</w:t>
+      </w:r>
+      <w:proofErr w:type="spellStart"/>
+      <w:r>
+        <w:rPr>
+          <w:rFonts w:ascii="Arial" w:hAnsi="Arial" w:cs="Verdana"/>
+          <w:szCs w:val="28"/>
+        </w:rPr>
+        <w:t>iCER</w:t>
+      </w:r>
+      <w:proofErr w:type="spellEnd"/>
+      <w:r>
+        <w:rPr>
+          <w:rFonts w:ascii="Arial" w:hAnsi="Arial" w:cs="Verdana"/>
+          <w:szCs w:val="28"/>
+        </w:rPr>
+        <w:t>)</w:t>
+      </w:r>
+      <w:r>
+        <w:rPr>
+          <w:rFonts w:ascii="Arial" w:hAnsi="Arial" w:cs="Verdana"/>
+          <w:szCs w:val="28"/>
+        </w:rPr>
+        <w:t xml:space="preserve"> that runs our High Performance Computing Cluster (HPCC)</w:t>
+      </w:r>
+      <w:r>
+        <w:rPr>
+          <w:rFonts w:ascii="Arial" w:hAnsi="Arial" w:cs="Verdana"/>
+          <w:szCs w:val="28"/>
+        </w:rPr>
+        <w:t xml:space="preserve">.  I am pleased to have the opportunity to collaborate with you, Dr. Paul Wilson, Dr. C. Titus Brown, </w:t>
+      </w:r>
+      <w:r>
+        <w:rPr>
+          <w:rFonts w:ascii="Arial" w:hAnsi="Arial" w:cs="Verdana"/>
+          <w:szCs w:val="28"/>
+        </w:rPr>
+        <w:t xml:space="preserve">Dr. Lorena </w:t>
+      </w:r>
+      <w:proofErr w:type="spellStart"/>
+      <w:r>
+        <w:rPr>
+          <w:rFonts w:ascii="Arial" w:hAnsi="Arial" w:cs="Verdana"/>
+          <w:szCs w:val="28"/>
+        </w:rPr>
+        <w:t>Barba</w:t>
+      </w:r>
+      <w:proofErr w:type="spellEnd"/>
+      <w:r>
+        <w:rPr>
+          <w:rFonts w:ascii="Arial" w:hAnsi="Arial" w:cs="Verdana"/>
+          <w:szCs w:val="28"/>
+        </w:rPr>
+        <w:t xml:space="preserve">, </w:t>
+      </w:r>
+      <w:r>
+        <w:rPr>
+          <w:rFonts w:ascii="Arial" w:hAnsi="Arial" w:cs="Verdana"/>
+          <w:szCs w:val="28"/>
+        </w:rPr>
+        <w:t>Dr. Ethan White</w:t>
+      </w:r>
+      <w:r>
+        <w:rPr>
+          <w:rFonts w:ascii="Arial" w:hAnsi="Arial" w:cs="Verdana"/>
+          <w:szCs w:val="28"/>
+        </w:rPr>
+        <w:t>,</w:t>
+      </w:r>
+      <w:r>
+        <w:rPr>
+          <w:rFonts w:ascii="Arial" w:hAnsi="Arial" w:cs="Verdana"/>
+          <w:szCs w:val="28"/>
+        </w:rPr>
+        <w:t xml:space="preserve"> and </w:t>
+      </w:r>
+      <w:proofErr w:type="spellStart"/>
+      <w:r>
+        <w:rPr>
+          <w:rFonts w:ascii="Arial" w:hAnsi="Arial" w:cs="Verdana"/>
+          <w:szCs w:val="28"/>
+        </w:rPr>
+        <w:t>Kaitylin</w:t>
+      </w:r>
+      <w:proofErr w:type="spellEnd"/>
+      <w:r>
+        <w:rPr>
+          <w:rFonts w:ascii="Arial" w:hAnsi="Arial" w:cs="Verdana"/>
+          <w:szCs w:val="28"/>
+        </w:rPr>
+        <w:t xml:space="preserve"> </w:t>
+      </w:r>
+      <w:proofErr w:type="spellStart"/>
+      <w:r>
+        <w:rPr>
+          <w:rFonts w:ascii="Arial" w:hAnsi="Arial" w:cs="Verdana"/>
+          <w:szCs w:val="28"/>
+        </w:rPr>
+        <w:t>Thaney</w:t>
+      </w:r>
+      <w:proofErr w:type="spellEnd"/>
+      <w:r>
+        <w:rPr>
+          <w:rFonts w:ascii="Arial" w:hAnsi="Arial" w:cs="Verdana"/>
+          <w:szCs w:val="28"/>
+        </w:rPr>
+        <w:t xml:space="preserve"> on working to improve computational training opportunities for</w:t>
+      </w:r>
+      <w:r>
+        <w:rPr>
+          <w:rFonts w:ascii="Arial" w:hAnsi="Arial" w:cs="Verdana"/>
+          <w:szCs w:val="28"/>
+        </w:rPr>
+        <w:t xml:space="preserve"> undergraduates. I have worked with all collaborators as </w:t>
+      </w:r>
+      <w:r>
+        <w:rPr>
+          <w:rFonts w:ascii="Arial" w:hAnsi="Arial" w:cs="Verdana"/>
+          <w:szCs w:val="28"/>
+        </w:rPr>
+        <w:t xml:space="preserve">a Software Carpentry instructor </w:t>
+      </w:r>
+      <w:r>
+        <w:rPr>
+          <w:rFonts w:ascii="Arial" w:hAnsi="Arial" w:cs="Verdana"/>
+          <w:szCs w:val="28"/>
+        </w:rPr>
+        <w:t xml:space="preserve">and materials developer.  I have been an </w:t>
+      </w:r>
+      <w:proofErr w:type="spellStart"/>
+      <w:r>
+        <w:rPr>
+          <w:rFonts w:ascii="Arial" w:hAnsi="Arial" w:cs="Verdana"/>
+          <w:szCs w:val="28"/>
+        </w:rPr>
+        <w:t>instuctor</w:t>
+      </w:r>
+      <w:proofErr w:type="spellEnd"/>
+      <w:r>
+        <w:rPr>
+          <w:rFonts w:ascii="Arial" w:hAnsi="Arial" w:cs="Verdana"/>
+          <w:szCs w:val="28"/>
+        </w:rPr>
+        <w:t xml:space="preserve"> for 2 years, including being the</w:t>
+      </w:r>
+      <w:r>
+        <w:rPr>
+          <w:rFonts w:ascii="Arial" w:hAnsi="Arial" w:cs="Verdana"/>
+          <w:szCs w:val="28"/>
+        </w:rPr>
+        <w:t xml:space="preserve"> lead instructor for the Boston Women in Science and Engineering </w:t>
+      </w:r>
+      <w:proofErr w:type="gramStart"/>
+      <w:r>
+        <w:rPr>
+          <w:rFonts w:ascii="Arial" w:hAnsi="Arial" w:cs="Verdana"/>
+          <w:szCs w:val="28"/>
+        </w:rPr>
+        <w:t>Workshop, that</w:t>
+      </w:r>
+      <w:proofErr w:type="gramEnd"/>
+      <w:r>
+        <w:rPr>
+          <w:rFonts w:ascii="Arial" w:hAnsi="Arial" w:cs="Verdana"/>
+          <w:szCs w:val="28"/>
+        </w:rPr>
+        <w:t xml:space="preserve"> ran a Software Carpentry Workshop for 100 women in STEM.</w:t>
+      </w:r>
+      <w:r>
+        <w:rPr>
+          <w:rFonts w:ascii="Arial" w:hAnsi="Arial" w:cs="Verdana"/>
+          <w:szCs w:val="28"/>
+        </w:rPr>
+        <w:t xml:space="preserve"> </w:t>
+      </w:r>
+      <w:r>
+        <w:rPr>
+          <w:rFonts w:ascii="Arial" w:hAnsi="Arial" w:cs="Verdana"/>
+          <w:szCs w:val="28"/>
+        </w:rPr>
+        <w:t>In my role with</w:t>
+      </w:r>
+      <w:r>
+        <w:rPr>
+          <w:rFonts w:ascii="Arial" w:hAnsi="Arial" w:cs="Verdana"/>
+          <w:szCs w:val="28"/>
+        </w:rPr>
+        <w:t xml:space="preserve"> MMG and</w:t>
+      </w:r>
+      <w:r>
+        <w:rPr>
+          <w:rFonts w:ascii="Arial" w:hAnsi="Arial" w:cs="Verdana"/>
+          <w:szCs w:val="28"/>
+        </w:rPr>
+        <w:t xml:space="preserve"> </w:t>
+      </w:r>
+      <w:proofErr w:type="spellStart"/>
+      <w:r>
+        <w:rPr>
+          <w:rFonts w:ascii="Arial" w:hAnsi="Arial" w:cs="Verdana"/>
+          <w:szCs w:val="28"/>
+        </w:rPr>
+        <w:t>iCER</w:t>
+      </w:r>
+      <w:proofErr w:type="spellEnd"/>
+      <w:r>
+        <w:rPr>
+          <w:rFonts w:ascii="Arial" w:hAnsi="Arial" w:cs="Verdana"/>
+          <w:szCs w:val="28"/>
+        </w:rPr>
+        <w:t>, I regularly organize and teach computational and bioinformatics workshops for students, staff and faculty.</w:t>
+      </w:r>
+      <w:r>
+        <w:rPr>
+          <w:rFonts w:ascii="Arial" w:hAnsi="Arial" w:cs="Verdana"/>
+          <w:szCs w:val="28"/>
+        </w:rPr>
+        <w:t xml:space="preserve">  My position at MSU will enable me to work closely with project personnel to develop course materials and teach workshops.  I also work with students across many departments and wil</w:t>
+      </w:r>
+      <w:r>
+        <w:rPr>
+          <w:rFonts w:ascii="Arial" w:hAnsi="Arial" w:cs="Verdana"/>
+          <w:szCs w:val="28"/>
+        </w:rPr>
+        <w:t>l</w:t>
+      </w:r>
+      <w:r>
+        <w:rPr>
+          <w:rFonts w:ascii="Arial" w:hAnsi="Arial" w:cs="Verdana"/>
+          <w:szCs w:val="28"/>
+        </w:rPr>
+        <w:t xml:space="preserve"> be able to recruit broadly for students to participate in workshops and </w:t>
+      </w:r>
+      <w:proofErr w:type="gramStart"/>
+      <w:r>
+        <w:rPr>
+          <w:rFonts w:ascii="Arial" w:hAnsi="Arial" w:cs="Verdana"/>
+          <w:szCs w:val="28"/>
+        </w:rPr>
+        <w:t>computational</w:t>
+      </w:r>
+      <w:proofErr w:type="gramEnd"/>
+      <w:r>
+        <w:rPr>
+          <w:rFonts w:ascii="Arial" w:hAnsi="Arial" w:cs="Verdana"/>
+          <w:szCs w:val="28"/>
+        </w:rPr>
+        <w:t xml:space="preserve"> education opportunities.  </w:t>
+      </w:r>
+    </w:p>
+    <w:p>
+      <w:pPr>
+        <w:rPr>
+          <w:rFonts w:ascii="Arial" w:hAnsi="Arial" w:cs="Verdana"/>
+          <w:szCs w:val="28"/>
+        </w:rPr>
+      </w:pPr>
+      <w:r>
+        <w:rPr>
+          <w:rFonts w:ascii="Arial" w:hAnsi="Arial" w:cs="Verdana"/>
+          <w:szCs w:val="28"/>
+        </w:rPr>
+        <w:t xml:space="preserve">The addition of the workshops outlined in this proposal will be a great benefit to the MSU undergraduate STEM community and those working with </w:t>
+      </w:r>
+      <w:proofErr w:type="spellStart"/>
+      <w:r>
+        <w:rPr>
+          <w:rFonts w:ascii="Arial" w:hAnsi="Arial" w:cs="Verdana"/>
+          <w:szCs w:val="28"/>
+        </w:rPr>
+        <w:t>iCER</w:t>
+      </w:r>
+      <w:proofErr w:type="spellEnd"/>
+      <w:r>
+        <w:rPr>
+          <w:rFonts w:ascii="Arial" w:hAnsi="Arial" w:cs="Verdana"/>
+          <w:szCs w:val="28"/>
+        </w:rPr>
+        <w:t xml:space="preserve"> and the HPCC resources.  I look forward to the opportunity to develop and establish these workshops to promote computational literacy and enable </w:t>
+      </w:r>
+      <w:proofErr w:type="spellStart"/>
+      <w:r>
+        <w:rPr>
+          <w:rFonts w:ascii="Arial" w:hAnsi="Arial" w:cs="Verdana"/>
+          <w:szCs w:val="28"/>
+        </w:rPr>
+        <w:t>undergradute</w:t>
+      </w:r>
+      <w:proofErr w:type="spellEnd"/>
+      <w:r>
+        <w:rPr>
+          <w:rFonts w:ascii="Arial" w:hAnsi="Arial" w:cs="Verdana"/>
+          <w:szCs w:val="28"/>
+        </w:rPr>
+        <w:t xml:space="preserve"> research.  Thank you for your consideration of this proposal.</w:t>
+      </w:r>
+    </w:p>
+    <w:p>
+      <w:pPr>
+        <w:rPr>
+          <w:rFonts w:ascii="Arial" w:hAnsi="Arial" w:cs="Verdana"/>
+          <w:szCs w:val="28"/>
+        </w:rPr>
+      </w:pPr>
+      <w:proofErr w:type="spellStart"/>
+      <w:r>
+        <w:rPr>
+          <w:rFonts w:ascii="Arial" w:hAnsi="Arial" w:cs="Verdana"/>
+          <w:szCs w:val="28"/>
+        </w:rPr>
+        <w:t>Sincereley</w:t>
+      </w:r>
+      <w:proofErr w:type="spellEnd"/>
+      <w:r>
+        <w:rPr>
+          <w:rFonts w:ascii="Arial" w:hAnsi="Arial" w:cs="Verdana"/>
+          <w:szCs w:val="28"/>
+        </w:rPr>
+        <w:t>,</w:t>
+      </w:r>
+    </w:p>
+    <w:p>
+      <w:pPr>
+        <w:spacing w:after="0"/>
+        <w:rPr>
+          <w:rFonts w:ascii="Arial" w:hAnsi="Arial" w:cs="Verdana"/>
+          <w:szCs w:val="28"/>
+        </w:rPr>
+      </w:pPr>
+      <w:r>
+        <w:rPr>
+          <w:rFonts w:ascii="Arial" w:hAnsi="Arial" w:cs="Verdana"/>
+          <w:szCs w:val="28"/>
+        </w:rPr>
+        <w:t>Tracy K. Teal</w:t>
+      </w:r>
+    </w:p>
+    <w:p>
+      <w:pPr>
+        <w:spacing w:after="0"/>
+        <w:rPr>
+          <w:rFonts w:ascii="Arial" w:hAnsi="Arial" w:cs="Verdana"/>
+          <w:szCs w:val="28"/>
+        </w:rPr>
+      </w:pPr>
+    </w:p>
+    <w:p>
+      <w:pPr>
+        <w:spacing w:after="0"/>
+        <w:rPr>
+          <w:rFonts w:ascii="Arial" w:hAnsi="Arial" w:cs="Verdana"/>
+          <w:szCs w:val="28"/>
+        </w:rPr>
+      </w:pPr>
+      <w:r>
+        <w:rPr>
+          <w:rFonts w:ascii="Arial" w:hAnsi="Arial" w:cs="Verdana"/>
+          <w:szCs w:val="28"/>
+        </w:rPr>
+        <w:t>Assistant Professor, Microbiology and Molecular Genetics</w:t>
+      </w:r>
+    </w:p>
+    <w:p>
+      <w:pPr>
+        <w:spacing w:after="0"/>
+        <w:rPr>
+          <w:rFonts w:ascii="Arial" w:hAnsi="Arial" w:cs="Verdana"/>
+          <w:szCs w:val="28"/>
+        </w:rPr>
+      </w:pPr>
+      <w:r>
+        <w:rPr>
+          <w:rFonts w:ascii="Arial" w:hAnsi="Arial" w:cs="Verdana"/>
+          <w:szCs w:val="28"/>
+        </w:rPr>
+        <w:t>Research Specialist, Institute of Cyber Enabled Research</w:t>
+      </w:r>
+    </w:p>
+    <w:p>
+      <w:pPr>
+        <w:spacing w:after="0"/>
+        <w:rPr>
+          <w:rFonts w:ascii="Arial" w:hAnsi="Arial" w:cs="Verdana"/>
+          <w:szCs w:val="28"/>
+        </w:rPr>
+      </w:pPr>
+      <w:r>
+        <w:rPr>
+          <w:rFonts w:ascii="Arial" w:hAnsi="Arial" w:cs="Verdana"/>
+          <w:szCs w:val="28"/>
+        </w:rPr>
+        <w:t>Michigan State University</w:t>
+      </w:r>
+    </w:p>
+    <w:p>
+      <w:pPr>
+        <w:spacing w:after="0"/>
+        <w:rPr>
+          <w:rFonts w:ascii="Arial" w:hAnsi="Arial" w:cs="Verdana"/>
+          <w:szCs w:val="28"/>
+        </w:rPr>
+      </w:pPr>
+      <w:r>
+        <w:rPr>
+          <w:rFonts w:ascii="Arial" w:hAnsi="Arial" w:cs="Verdana"/>
+          <w:szCs w:val="28"/>
+        </w:rPr>
+        <w:t xml:space="preserve">567 Wilson Rd. </w:t>
+      </w:r>
+      <w:proofErr w:type="spellStart"/>
+      <w:r>
+        <w:rPr>
+          <w:rFonts w:ascii="Arial" w:hAnsi="Arial" w:cs="Verdana"/>
+          <w:szCs w:val="28"/>
+        </w:rPr>
+        <w:t>Rm</w:t>
+      </w:r>
+      <w:proofErr w:type="spellEnd"/>
+      <w:r>
+        <w:rPr>
+          <w:rFonts w:ascii="Arial" w:hAnsi="Arial" w:cs="Verdana"/>
+          <w:szCs w:val="28"/>
+        </w:rPr>
+        <w:t xml:space="preserve"> 1440</w:t>
+      </w:r>
+    </w:p>
+    <w:p>
+      <w:pPr>
+        <w:spacing w:after="0"/>
+        <w:rPr>
+          <w:rFonts w:ascii="Arial" w:hAnsi="Arial" w:cs="Verdana"/>
+          <w:szCs w:val="28"/>
+        </w:rPr>
+      </w:pPr>
+      <w:r>
+        <w:rPr>
+          <w:rFonts w:ascii="Arial" w:hAnsi="Arial" w:cs="Verdana"/>
+          <w:szCs w:val="28"/>
+        </w:rPr>
+        <w:t>East Lansing, MI 48824</w:t>
+      </w:r>
+    </w:p>
+    <w:p>
+      <w:pPr>
+        <w:spacing w:after="0"/>
+        <w:rPr>
+          <w:rFonts w:ascii="Arial" w:hAnsi="Arial" w:cs="Verdana"/>
+          <w:szCs w:val="28"/>
+        </w:rPr>
+      </w:pPr>
+      <w:r>
+        <w:rPr>
+          <w:rFonts w:ascii="Arial" w:hAnsi="Arial" w:cs="Verdana"/>
+          <w:szCs w:val="28"/>
+        </w:rPr>
+        <w:t>(517)884-3600</w:t>
+      </w:r>
+    </w:p>
+    <w:p>
+      <w:pPr>
+        <w:rPr>
+          <w:rFonts w:ascii="Arial" w:hAnsi="Arial" w:cs="Verdana"/>
+          <w:szCs w:val="28"/>
+        </w:rPr>
+      </w:pPr>
+      <w:r>
+        <w:rPr>
+          <w:rFonts w:ascii="Arial" w:hAnsi="Arial" w:cs="Verdana"/>
+          <w:szCs w:val="28"/>
+        </w:rPr>
+        <w:t>tkteal@msu.edu</w:t>
+      </w:r>
     </w:p>
     <w:sectPr>
-      <w:headerReference w:type="first" r:id="rId7"/>
-      <w:footerReference w:type="first" r:id="rId8"/>
+      <w:headerReference w:type="first" r:id="rId8"/>
+      <w:footerReference w:type="first" r:id="rId9"/>
       <w:pgSz w:w="12240" w:h="15840" w:code="1"/>
-      <w:pgMar w:top="1800" w:right="1800" w:bottom="1440" w:left="2635" w:gutter="0"/>
+      <w:pgMar w:top="1800" w:right="1800" w:bottom="1440" w:left="2635" w:header="720" w:footer="720" w:gutter="0"/>
+      <w:cols w:space="720"/>
       <w:titlePg/>
       <w:docGrid w:linePitch="360"/>
     </w:sectPr>
@@ -484,7 +772,7 @@
 </file>
 
 <file path=word/endnotes.xml><?xml version="1.0" encoding="utf-8"?>
-<w:endnotes xmlns:mo="http://schemas.microsoft.com/office/mac/office/2008/main" xmlns:ve="http://schemas.openxmlformats.org/markup-compatibility/2006" xmlns:mv="urn:schemas-microsoft-com:mac:vml" xmlns:o="urn:schemas-microsoft-com:office:office" xmlns:r="http://schemas.openxmlformats.org/officeDocument/2006/relationships" xmlns:m="http://schemas.openxmlformats.org/officeDocument/2006/math" xmlns:v="urn:schemas-microsoft-com:vml" xmlns:wp="http://schemas.openxmlformats.org/drawingml/2006/wordprocessingDrawing" xmlns:w10="urn:schemas-microsoft-com:office:word" xmlns:w="http://schemas.openxmlformats.org/wordprocessingml/2006/main" xmlns:wne="http://schemas.microsoft.com/office/word/2006/wordml">
+<w:endnotes xmlns:wpc="http://schemas.microsoft.com/office/word/2010/wordprocessingCanvas" xmlns:mc="http://schemas.openxmlformats.org/markup-compatibility/2006" xmlns:o="urn:schemas-microsoft-com:office:office" xmlns:r="http://schemas.openxmlformats.org/officeDocument/2006/relationships" xmlns:m="http://schemas.openxmlformats.org/officeDocument/2006/math" xmlns:v="urn:schemas-microsoft-com:vml" xmlns:wp14="http://schemas.microsoft.com/office/word/2010/wordprocessingDrawing" xmlns:wp="http://schemas.openxmlformats.org/drawingml/2006/wordprocessingDrawing" xmlns:w10="urn:schemas-microsoft-com:office:word" xmlns:w="http://schemas.openxmlformats.org/wordprocessingml/2006/main" xmlns:w14="http://schemas.microsoft.com/office/word/2010/wordml" xmlns:wpg="http://schemas.microsoft.com/office/word/2010/wordprocessingGroup" xmlns:wpi="http://schemas.microsoft.com/office/word/2010/wordprocessingInk" xmlns:wne="http://schemas.microsoft.com/office/word/2006/wordml" xmlns:wps="http://schemas.microsoft.com/office/word/2010/wordprocessingShape" mc:Ignorable="w14 wp14">
   <w:endnote w:type="separator" w:id="-1">
     <w:p>
       <w:pPr>
@@ -509,7 +797,7 @@
 </file>
 
 <file path=word/footer1.xml><?xml version="1.0" encoding="utf-8"?>
-<w:ftr xmlns:mo="http://schemas.microsoft.com/office/mac/office/2008/main" xmlns:ve="http://schemas.openxmlformats.org/markup-compatibility/2006" xmlns:mv="urn:schemas-microsoft-com:mac:vml" xmlns:o="urn:schemas-microsoft-com:office:office" xmlns:r="http://schemas.openxmlformats.org/officeDocument/2006/relationships" xmlns:m="http://schemas.openxmlformats.org/officeDocument/2006/math" xmlns:v="urn:schemas-microsoft-com:vml" xmlns:wp="http://schemas.openxmlformats.org/drawingml/2006/wordprocessingDrawing" xmlns:w10="urn:schemas-microsoft-com:office:word" xmlns:w="http://schemas.openxmlformats.org/wordprocessingml/2006/main" xmlns:wne="http://schemas.microsoft.com/office/word/2006/wordml">
+<w:ftr xmlns:wpc="http://schemas.microsoft.com/office/word/2010/wordprocessingCanvas" xmlns:mc="http://schemas.openxmlformats.org/markup-compatibility/2006" xmlns:o="urn:schemas-microsoft-com:office:office" xmlns:r="http://schemas.openxmlformats.org/officeDocument/2006/relationships" xmlns:m="http://schemas.openxmlformats.org/officeDocument/2006/math" xmlns:v="urn:schemas-microsoft-com:vml" xmlns:wp14="http://schemas.microsoft.com/office/word/2010/wordprocessingDrawing" xmlns:wp="http://schemas.openxmlformats.org/drawingml/2006/wordprocessingDrawing" xmlns:w10="urn:schemas-microsoft-com:office:word" xmlns:w="http://schemas.openxmlformats.org/wordprocessingml/2006/main" xmlns:w14="http://schemas.microsoft.com/office/word/2010/wordml" xmlns:wpg="http://schemas.microsoft.com/office/word/2010/wordprocessingGroup" xmlns:wpi="http://schemas.microsoft.com/office/word/2010/wordprocessingInk" xmlns:wne="http://schemas.microsoft.com/office/word/2006/wordml" xmlns:wps="http://schemas.microsoft.com/office/word/2010/wordprocessingShape" mc:Ignorable="w14 wp14">
   <w:p>
     <w:pPr>
       <w:pStyle w:val="Footer"/>
@@ -519,11 +807,11 @@
         <w:noProof/>
       </w:rPr>
       <w:pict>
-        <v:shapetype id="_x0000_t202" coordsize="21600,21600" o:spt="202" path="m0,0l0,21600,21600,21600,21600,0xe">
+        <v:shapetype id="_x0000_t202" coordsize="21600,21600" o:spt="202" path="m,l,21600r21600,l21600,xe">
           <v:stroke joinstyle="miter"/>
           <v:path gradientshapeok="t" o:connecttype="rect"/>
         </v:shapetype>
-        <v:shape id="Text Box 7" o:spid="_x0000_s4096" type="#_x0000_t202" style="position:absolute;margin-left:17.3pt;margin-top:464.65pt;width:90pt;height:237.35pt;z-index:251656192;visibility:visible;mso-wrap-style:square;mso-wrap-edited:f;mso-width-percent:0;mso-height-percent:0;mso-wrap-distance-left:9pt;mso-wrap-distance-top:0;mso-wrap-distance-right:9pt;mso-wrap-distance-bottom:0;mso-position-horizontal:absolute;mso-position-horizontal-relative:page;mso-position-vertical:absolute;mso-position-vertical-relative:page;mso-width-percent:0;mso-height-percent:0;mso-width-relative:page;mso-height-relative:page;v-text-anchor:top" wrapcoords="0 0 21600 0 21600 21600 0 21600 0 0" o:gfxdata="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" o:allowoverlap="f" filled="f" stroked="f">
+        <v:shape id="Text Box 7" o:spid="_x0000_s2048" type="#_x0000_t202" style="position:absolute;margin-left:17.3pt;margin-top:464.65pt;width:90pt;height:237.35pt;z-index:251656192;visibility:visible;mso-wrap-style:square;mso-wrap-edited:f;mso-width-percent:0;mso-height-percent:0;mso-wrap-distance-left:9pt;mso-wrap-distance-top:0;mso-wrap-distance-right:9pt;mso-wrap-distance-bottom:0;mso-position-horizontal:absolute;mso-position-horizontal-relative:page;mso-position-vertical:absolute;mso-position-vertical-relative:page;mso-width-percent:0;mso-height-percent:0;mso-width-relative:page;mso-height-relative:page;v-text-anchor:top" wrapcoords="0 0 21600 0 21600 21600 0 21600 0 0" o:gfxdata="UEsDBBQABgAIAAAAIQC2gziS/gAAAOEBAAATAAAAW0NvbnRlbnRfVHlwZXNdLnhtbJSRQU7DMBBF 90jcwfIWJU67QAgl6YK0S0CoHGBkTxKLZGx5TGhvj5O2G0SRWNoz/78nu9wcxkFMGNg6quQqL6RA 0s5Y6ir5vt9lD1JwBDIwOMJKHpHlpr69KfdHjyxSmriSfYz+USnWPY7AufNIadK6MEJMx9ApD/oD OlTrorhX2lFEilmcO2RdNtjC5xDF9pCuTyYBB5bi6bQ4syoJ3g9WQ0ymaiLzg5KdCXlKLjvcW893 SUOqXwnz5DrgnHtJTxOsQfEKIT7DmDSUCaxw7Rqn8787ZsmRM9e2VmPeBN4uqYvTtW7jvijg9N/y JsXecLq0q+WD6m8AAAD//wMAUEsDBBQABgAIAAAAIQA4/SH/1gAAAJQBAAALAAAAX3JlbHMvLnJl bHOkkMFqwzAMhu+DvYPRfXGawxijTi+j0GvpHsDYimMaW0Yy2fr2M4PBMnrbUb/Q94l/f/hMi1qR JVI2sOt6UJgd+ZiDgffL8ekFlFSbvV0oo4EbChzGx4f9GRdb25HMsYhqlCwG5lrLq9biZkxWOiqY 22YiTra2kYMu1l1tQD30/bPm3wwYN0x18gb45AdQl1tp5j/sFB2T0FQ7R0nTNEV3j6o9feQzro1i OWA14Fm+Q8a1a8+Bvu/d/dMb2JY5uiPbhG/ktn4cqGU/er3pcvwCAAD//wMAUEsDBBQABgAIAAAA IQDUDwIpPAIAADYEAAAOAAAAZHJzL2Uyb0RvYy54bWysU9tu2zAMfR+wfxD07lhO3SQ26hRt0gwD ugvQ7gMUWY6N2aImKbG7Yv8+So67bnsb9iJQInlInkNdXQ9dS07S2AZUQZMZo0QqAWWjDgX98riL VpRYx1XJW1CyoE/S0uv12zdXvc7lHGpoS2kIgiib97qgtXM6j2MratlxOwMtFTorMB13eDWHuDS8 R/SujeeMLeIeTKkNCGktvm5HJ10H/KqSwn2qKisdaQuKvblwmnDu/Rmvr3h+MFzXjTi3wf+hi443 Cou+QG254+Romr+gukYYsFC5mYAuhqpqhAwz4DQJ+2Oah5prGWZBcqx+ocn+P1jx8fTZkKZE7ShR vEOJHuXgyC0MZOnZ6bXNMehBY5gb8NlH+kmtvgfx1RIFm5qrg7wxBvpa8hK7S3xm/Cp1xLEeZN9/ gBLL8KODADRUpvOASAZBdFTp6UUZ34rwJZP0gjF0CfRdMLyll6EGz6d0bax7J6Ej3iioQekDPD/d W+fb4fkU4qsp2DVtG+Rv1W8PGDi+YHFM9T7fRlDzOWPZ3epulUbpfHEXpawso5vdJo0Wu2R5ub3Y bjbb5Me4Va+SknnKbudZtFusllFapZdRtmSriCXZbbZgaZZudyEJS09FA3uesJE6N+yHsxp7KJ+Q RwPjMuPnQ6MG852SHhe5oPbbkRtJSfteoRZ+6yfDTMZ+MrgSmFpQR8lobtz4O47aNIcakUe1Fdyg XlUTmPTCjl2cVcblDASfP5Lf/tf3EPXru69/AgAA//8DAFBLAwQUAAYACAAAACEALZUDXd8AAAAL AQAADwAAAGRycy9kb3ducmV2LnhtbEyPwU7DMAyG70i8Q2QkbixZV1W0NJ0mBCckRFcOHNMma6M1 Tmmyrbw93gmOtj/9/v5yu7iRnc0crEcJ65UAZrDz2mIv4bN5fXgEFqJCrUaPRsKPCbCtbm9KVWh/ wdqc97FnFIKhUBKGGKeC89ANxqmw8pNBuh387FSkce65ntWFwt3IEyEy7pRF+jCoyTwPpjvuT07C 7gvrF/v93n7Uh9o2TS7wLTtKeX+37J6ARbPEPxiu+qQOFTm1/oQ6sFHCJs2IlJAn+QYYAcn6ummJ TEUqgFcl/9+h+gUAAP//AwBQSwECLQAUAAYACAAAACEAtoM4kv4AAADhAQAAEwAAAAAAAAAAAAAA AAAAAAAAW0NvbnRlbnRfVHlwZXNdLnhtbFBLAQItABQABgAIAAAAIQA4/SH/1gAAAJQBAAALAAAA AAAAAAAAAAAAAC8BAABfcmVscy8ucmVsc1BLAQItABQABgAIAAAAIQDUDwIpPAIAADYEAAAOAAAA AAAAAAAAAAAAAC4CAABkcnMvZTJvRG9jLnhtbFBLAQItABQABgAIAAAAIQAtlQNd3wAAAAsBAAAP AAAAAAAAAAAAAAAAAJYEAABkcnMvZG93bnJldi54bWxQSwUGAAAAAAQABADzAAAAogUAAAAA " o:allowoverlap="f" filled="f" stroked="f">
           <v:textbox inset="0,0,0,0">
             <w:txbxContent>
               <w:p>
@@ -646,8 +934,19 @@
                     <w:sz w:val="16"/>
                     <w:szCs w:val="16"/>
                   </w:rPr>
-                  <w:t>Biomedical &amp; Physical Sciences Buidling</w:t>
+                  <w:t xml:space="preserve">Biomedical &amp; Physical Sciences </w:t>
                 </w:r>
+                <w:proofErr w:type="spellStart"/>
+                <w:r>
+                  <w:rPr>
+                    <w:rFonts w:ascii="Myriad Pro" w:hAnsi="Myriad Pro" w:cs="Myriad Pro"/>
+                    <w:color w:val="000000"/>
+                    <w:sz w:val="16"/>
+                    <w:szCs w:val="16"/>
+                  </w:rPr>
+                  <w:t>Buidling</w:t>
+                </w:r>
+                <w:proofErr w:type="spellEnd"/>
               </w:p>
               <w:p>
                 <w:pPr>
@@ -841,7 +1140,7 @@
                   <a:blip r:embed="rId1">
                     <a:extLst>
                       <a:ext uri="{28A0092B-C50C-407E-A947-70E740481C1C}">
-                        <a14:useLocalDpi xmlns:a14="http://schemas.microsoft.com/office/drawing/2010/main" xmlns:pic="http://schemas.openxmlformats.org/drawingml/2006/picture" xmlns:a="http://schemas.openxmlformats.org/drawingml/2006/main" xmlns:wps="http://schemas.microsoft.com/office/word/2010/wordprocessingShape" xmlns:wne="http://schemas.microsoft.com/office/word/2006/wordml" xmlns:wpi="http://schemas.microsoft.com/office/word/2010/wordprocessingInk" xmlns:wpg="http://schemas.microsoft.com/office/word/2010/wordprocessingGroup" xmlns:w15="http://schemas.microsoft.com/office/word/2012/wordml" xmlns:w14="http://schemas.microsoft.com/office/word/2010/wordml" xmlns:w="http://schemas.openxmlformats.org/wordprocessingml/2006/main" xmlns:w10="urn:schemas-microsoft-com:office:word" xmlns:wp="http://schemas.openxmlformats.org/drawingml/2006/wordprocessingDrawing" xmlns:wp14="http://schemas.microsoft.com/office/word/2010/wordprocessingDrawing" xmlns:v="urn:schemas-microsoft-com:vml" xmlns:m="http://schemas.openxmlformats.org/officeDocument/2006/math" xmlns:r="http://schemas.openxmlformats.org/officeDocument/2006/relationships" xmlns:o="urn:schemas-microsoft-com:office:office" xmlns:mc="http://schemas.openxmlformats.org/markup-compatibility/2006" xmlns:wpc="http://schemas.microsoft.com/office/word/2010/wordprocessingCanvas" xmlns="" val="0"/>
+                        <a14:useLocalDpi xmlns:a14="http://schemas.microsoft.com/office/drawing/2010/main" val="0"/>
                       </a:ext>
                     </a:extLst>
                   </a:blip>
@@ -874,7 +1173,7 @@
 </file>
 
 <file path=word/footnotes.xml><?xml version="1.0" encoding="utf-8"?>
-<w:footnotes xmlns:mo="http://schemas.microsoft.com/office/mac/office/2008/main" xmlns:ve="http://schemas.openxmlformats.org/markup-compatibility/2006" xmlns:mv="urn:schemas-microsoft-com:mac:vml" xmlns:o="urn:schemas-microsoft-com:office:office" xmlns:r="http://schemas.openxmlformats.org/officeDocument/2006/relationships" xmlns:m="http://schemas.openxmlformats.org/officeDocument/2006/math" xmlns:v="urn:schemas-microsoft-com:vml" xmlns:wp="http://schemas.openxmlformats.org/drawingml/2006/wordprocessingDrawing" xmlns:w10="urn:schemas-microsoft-com:office:word" xmlns:w="http://schemas.openxmlformats.org/wordprocessingml/2006/main" xmlns:wne="http://schemas.microsoft.com/office/word/2006/wordml">
+<w:footnotes xmlns:wpc="http://schemas.microsoft.com/office/word/2010/wordprocessingCanvas" xmlns:mc="http://schemas.openxmlformats.org/markup-compatibility/2006" xmlns:o="urn:schemas-microsoft-com:office:office" xmlns:r="http://schemas.openxmlformats.org/officeDocument/2006/relationships" xmlns:m="http://schemas.openxmlformats.org/officeDocument/2006/math" xmlns:v="urn:schemas-microsoft-com:vml" xmlns:wp14="http://schemas.microsoft.com/office/word/2010/wordprocessingDrawing" xmlns:wp="http://schemas.openxmlformats.org/drawingml/2006/wordprocessingDrawing" xmlns:w10="urn:schemas-microsoft-com:office:word" xmlns:w="http://schemas.openxmlformats.org/wordprocessingml/2006/main" xmlns:w14="http://schemas.microsoft.com/office/word/2010/wordml" xmlns:wpg="http://schemas.microsoft.com/office/word/2010/wordprocessingGroup" xmlns:wpi="http://schemas.microsoft.com/office/word/2010/wordprocessingInk" xmlns:wne="http://schemas.microsoft.com/office/word/2006/wordml" xmlns:wps="http://schemas.microsoft.com/office/word/2010/wordprocessingShape" mc:Ignorable="w14 wp14">
   <w:footnote w:type="separator" w:id="-1">
     <w:p>
       <w:pPr>
@@ -899,7 +1198,7 @@
 </file>
 
 <file path=word/header1.xml><?xml version="1.0" encoding="utf-8"?>
-<w:hdr xmlns:mo="http://schemas.microsoft.com/office/mac/office/2008/main" xmlns:ve="http://schemas.openxmlformats.org/markup-compatibility/2006" xmlns:mv="urn:schemas-microsoft-com:mac:vml" xmlns:o="urn:schemas-microsoft-com:office:office" xmlns:r="http://schemas.openxmlformats.org/officeDocument/2006/relationships" xmlns:m="http://schemas.openxmlformats.org/officeDocument/2006/math" xmlns:v="urn:schemas-microsoft-com:vml" xmlns:wp="http://schemas.openxmlformats.org/drawingml/2006/wordprocessingDrawing" xmlns:w10="urn:schemas-microsoft-com:office:word" xmlns:w="http://schemas.openxmlformats.org/wordprocessingml/2006/main" xmlns:wne="http://schemas.microsoft.com/office/word/2006/wordml">
+<w:hdr xmlns:wpc="http://schemas.microsoft.com/office/word/2010/wordprocessingCanvas" xmlns:mc="http://schemas.openxmlformats.org/markup-compatibility/2006" xmlns:o="urn:schemas-microsoft-com:office:office" xmlns:r="http://schemas.openxmlformats.org/officeDocument/2006/relationships" xmlns:m="http://schemas.openxmlformats.org/officeDocument/2006/math" xmlns:v="urn:schemas-microsoft-com:vml" xmlns:wp14="http://schemas.microsoft.com/office/word/2010/wordprocessingDrawing" xmlns:wp="http://schemas.openxmlformats.org/drawingml/2006/wordprocessingDrawing" xmlns:w10="urn:schemas-microsoft-com:office:word" xmlns:w="http://schemas.openxmlformats.org/wordprocessingml/2006/main" xmlns:w14="http://schemas.microsoft.com/office/word/2010/wordml" xmlns:wpg="http://schemas.microsoft.com/office/word/2010/wordprocessingGroup" xmlns:wpi="http://schemas.microsoft.com/office/word/2010/wordprocessingInk" xmlns:wne="http://schemas.microsoft.com/office/word/2006/wordml" xmlns:wps="http://schemas.microsoft.com/office/word/2010/wordprocessingShape" mc:Ignorable="w14 wp14">
   <w:p>
     <w:pPr>
       <w:pStyle w:val="Header"/>
@@ -950,7 +1249,7 @@
                   <a:blip r:embed="rId1">
                     <a:extLst>
                       <a:ext uri="{28A0092B-C50C-407E-A947-70E740481C1C}">
-                        <a14:useLocalDpi xmlns:a14="http://schemas.microsoft.com/office/drawing/2010/main" xmlns:pic="http://schemas.openxmlformats.org/drawingml/2006/picture" xmlns:a="http://schemas.openxmlformats.org/drawingml/2006/main" xmlns:wps="http://schemas.microsoft.com/office/word/2010/wordprocessingShape" xmlns:wne="http://schemas.microsoft.com/office/word/2006/wordml" xmlns:wpi="http://schemas.microsoft.com/office/word/2010/wordprocessingInk" xmlns:wpg="http://schemas.microsoft.com/office/word/2010/wordprocessingGroup" xmlns:w15="http://schemas.microsoft.com/office/word/2012/wordml" xmlns:w14="http://schemas.microsoft.com/office/word/2010/wordml" xmlns:w="http://schemas.openxmlformats.org/wordprocessingml/2006/main" xmlns:w10="urn:schemas-microsoft-com:office:word" xmlns:wp="http://schemas.openxmlformats.org/drawingml/2006/wordprocessingDrawing" xmlns:wp14="http://schemas.microsoft.com/office/word/2010/wordprocessingDrawing" xmlns:v="urn:schemas-microsoft-com:vml" xmlns:m="http://schemas.openxmlformats.org/officeDocument/2006/math" xmlns:r="http://schemas.openxmlformats.org/officeDocument/2006/relationships" xmlns:o="urn:schemas-microsoft-com:office:office" xmlns:mc="http://schemas.openxmlformats.org/markup-compatibility/2006" xmlns:wpc="http://schemas.microsoft.com/office/word/2010/wordprocessingCanvas" xmlns="" val="0"/>
+                        <a14:useLocalDpi xmlns:a14="http://schemas.microsoft.com/office/drawing/2010/main" val="0"/>
                       </a:ext>
                     </a:extLst>
                   </a:blip>
@@ -1019,7 +1318,7 @@
                   <a:blip r:embed="rId2">
                     <a:extLst>
                       <a:ext uri="{28A0092B-C50C-407E-A947-70E740481C1C}">
-                        <a14:useLocalDpi xmlns:a14="http://schemas.microsoft.com/office/drawing/2010/main" xmlns:pic="http://schemas.openxmlformats.org/drawingml/2006/picture" xmlns:a="http://schemas.openxmlformats.org/drawingml/2006/main" xmlns:wps="http://schemas.microsoft.com/office/word/2010/wordprocessingShape" xmlns:wne="http://schemas.microsoft.com/office/word/2006/wordml" xmlns:wpi="http://schemas.microsoft.com/office/word/2010/wordprocessingInk" xmlns:wpg="http://schemas.microsoft.com/office/word/2010/wordprocessingGroup" xmlns:w15="http://schemas.microsoft.com/office/word/2012/wordml" xmlns:w14="http://schemas.microsoft.com/office/word/2010/wordml" xmlns:w="http://schemas.openxmlformats.org/wordprocessingml/2006/main" xmlns:w10="urn:schemas-microsoft-com:office:word" xmlns:wp="http://schemas.openxmlformats.org/drawingml/2006/wordprocessingDrawing" xmlns:wp14="http://schemas.microsoft.com/office/word/2010/wordprocessingDrawing" xmlns:v="urn:schemas-microsoft-com:vml" xmlns:m="http://schemas.openxmlformats.org/officeDocument/2006/math" xmlns:r="http://schemas.openxmlformats.org/officeDocument/2006/relationships" xmlns:o="urn:schemas-microsoft-com:office:office" xmlns:mc="http://schemas.openxmlformats.org/markup-compatibility/2006" xmlns:wpc="http://schemas.microsoft.com/office/word/2010/wordprocessingCanvas" xmlns="" val="0"/>
+                        <a14:useLocalDpi xmlns:a14="http://schemas.microsoft.com/office/drawing/2010/main" val="0"/>
                       </a:ext>
                     </a:extLst>
                   </a:blip>
@@ -1055,7 +1354,7 @@
 </file>
 
 <file path=word/numbering.xml><?xml version="1.0" encoding="utf-8"?>
-<w:numbering xmlns:mo="http://schemas.microsoft.com/office/mac/office/2008/main" xmlns:ve="http://schemas.openxmlformats.org/markup-compatibility/2006" xmlns:mv="urn:schemas-microsoft-com:mac:vml" xmlns:o="urn:schemas-microsoft-com:office:office" xmlns:r="http://schemas.openxmlformats.org/officeDocument/2006/relationships" xmlns:m="http://schemas.openxmlformats.org/officeDocument/2006/math" xmlns:v="urn:schemas-microsoft-com:vml" xmlns:wp="http://schemas.openxmlformats.org/drawingml/2006/wordprocessingDrawing" xmlns:w10="urn:schemas-microsoft-com:office:word" xmlns:w="http://schemas.openxmlformats.org/wordprocessingml/2006/main" xmlns:wne="http://schemas.microsoft.com/office/word/2006/wordml">
+<w:numbering xmlns:wpc="http://schemas.microsoft.com/office/word/2010/wordprocessingCanvas" xmlns:mc="http://schemas.openxmlformats.org/markup-compatibility/2006" xmlns:o="urn:schemas-microsoft-com:office:office" xmlns:r="http://schemas.openxmlformats.org/officeDocument/2006/relationships" xmlns:m="http://schemas.openxmlformats.org/officeDocument/2006/math" xmlns:v="urn:schemas-microsoft-com:vml" xmlns:wp14="http://schemas.microsoft.com/office/word/2010/wordprocessingDrawing" xmlns:wp="http://schemas.openxmlformats.org/drawingml/2006/wordprocessingDrawing" xmlns:w10="urn:schemas-microsoft-com:office:word" xmlns:w="http://schemas.openxmlformats.org/wordprocessingml/2006/main" xmlns:w14="http://schemas.microsoft.com/office/word/2010/wordml" xmlns:wpg="http://schemas.microsoft.com/office/word/2010/wordprocessingGroup" xmlns:wpi="http://schemas.microsoft.com/office/word/2010/wordprocessingInk" xmlns:wne="http://schemas.microsoft.com/office/word/2006/wordml" xmlns:wps="http://schemas.microsoft.com/office/word/2010/wordprocessingShape" mc:Ignorable="w14 wp14">
   <w:abstractNum w:abstractNumId="0">
     <w:nsid w:val="FFFFFF1D"/>
     <w:multiLevelType w:val="multilevel"/>
@@ -1477,7 +1776,7 @@
 </file>
 
 <file path=word/styles.xml><?xml version="1.0" encoding="utf-8"?>
-<w:styles xmlns:r="http://schemas.openxmlformats.org/officeDocument/2006/relationships" xmlns:w="http://schemas.openxmlformats.org/wordprocessingml/2006/main">
+<w:styles xmlns:mc="http://schemas.openxmlformats.org/markup-compatibility/2006" xmlns:r="http://schemas.openxmlformats.org/officeDocument/2006/relationships" xmlns:w="http://schemas.openxmlformats.org/wordprocessingml/2006/main" xmlns:w14="http://schemas.microsoft.com/office/word/2010/wordml" mc:Ignorable="w14">
   <w:docDefaults>
     <w:rPrDefault>
       <w:rPr>
@@ -1489,7 +1788,7 @@
     </w:rPrDefault>
     <w:pPrDefault/>
   </w:docDefaults>
-  <w:latentStyles w:defLockedState="0" w:defUIPriority="0" w:defSemiHidden="0" w:defUnhideWhenUsed="0" w:defQFormat="0" w:count="276"/>
+  <w:latentStyles w:defLockedState="0" w:defUIPriority="0" w:defSemiHidden="0" w:defUnhideWhenUsed="0" w:defQFormat="0" w:count="267"/>
   <w:style w:type="paragraph" w:default="1" w:styleId="Normal">
     <w:name w:val="Normal"/>
     <w:qFormat/>
@@ -1504,14 +1803,15 @@
   </w:style>
   <w:style w:type="character" w:default="1" w:styleId="DefaultParagraphFont">
     <w:name w:val="Default Paragraph Font"/>
+    <w:uiPriority w:val="1"/>
     <w:semiHidden/>
     <w:unhideWhenUsed/>
   </w:style>
   <w:style w:type="table" w:default="1" w:styleId="TableNormal">
     <w:name w:val="Normal Table"/>
+    <w:uiPriority w:val="99"/>
     <w:semiHidden/>
     <w:unhideWhenUsed/>
-    <w:qFormat/>
     <w:tblPr>
       <w:tblInd w:w="0" w:type="dxa"/>
       <w:tblCellMar>
@@ -1524,6 +1824,7 @@
   </w:style>
   <w:style w:type="numbering" w:default="1" w:styleId="NoList">
     <w:name w:val="No List"/>
+    <w:uiPriority w:val="99"/>
     <w:semiHidden/>
     <w:unhideWhenUsed/>
   </w:style>
@@ -1666,6 +1967,196 @@
       <w:color w:val="0000FF"/>
       <w:u w:val="single"/>
     </w:rPr>
+  </w:style>
+</w:styles>
+</file>
+
+<file path=word/stylesWithEffects.xml><?xml version="1.0" encoding="utf-8"?>
+<w:styles xmlns:wpc="http://schemas.microsoft.com/office/word/2010/wordprocessingCanvas" xmlns:mc="http://schemas.openxmlformats.org/markup-compatibility/2006" xmlns:o="urn:schemas-microsoft-com:office:office" xmlns:r="http://schemas.openxmlformats.org/officeDocument/2006/relationships" xmlns:m="http://schemas.openxmlformats.org/officeDocument/2006/math" xmlns:v="urn:schemas-microsoft-com:vml" xmlns:wp14="http://schemas.microsoft.com/office/word/2010/wordprocessingDrawing" xmlns:wp="http://schemas.openxmlformats.org/drawingml/2006/wordprocessingDrawing" xmlns:w10="urn:schemas-microsoft-com:office:word" xmlns:w="http://schemas.openxmlformats.org/wordprocessingml/2006/main" xmlns:w14="http://schemas.microsoft.com/office/word/2010/wordml" xmlns:wpg="http://schemas.microsoft.com/office/word/2010/wordprocessingGroup" xmlns:wpi="http://schemas.microsoft.com/office/word/2010/wordprocessingInk" xmlns:wne="http://schemas.microsoft.com/office/word/2006/wordml" xmlns:wps="http://schemas.microsoft.com/office/word/2010/wordprocessingShape" mc:Ignorable="w14 wp14">
+  <w:docDefaults>
+    <w:rPrDefault>
+      <w:rPr>
+        <w:rFonts w:asciiTheme="minorHAnsi" w:eastAsiaTheme="minorEastAsia" w:hAnsiTheme="minorHAnsi" w:cstheme="minorBidi"/>
+        <w:sz w:val="22"/>
+        <w:szCs w:val="22"/>
+        <w:lang w:val="en-US" w:eastAsia="en-US" w:bidi="ar-SA"/>
+      </w:rPr>
+    </w:rPrDefault>
+    <w:pPrDefault>
+      <w:pPr>
+        <w:spacing w:after="200" w:line="276" w:lineRule="auto"/>
+      </w:pPr>
+    </w:pPrDefault>
+  </w:docDefaults>
+  <w:latentStyles w:defLockedState="0" w:defUIPriority="99" w:defSemiHidden="1" w:defUnhideWhenUsed="1" w:defQFormat="0" w:count="267">
+    <w:lsdException w:name="Normal" w:semiHidden="0" w:uiPriority="0" w:unhideWhenUsed="0" w:qFormat="1"/>
+    <w:lsdException w:name="heading 1" w:semiHidden="0" w:uiPriority="9" w:unhideWhenUsed="0" w:qFormat="1"/>
+    <w:lsdException w:name="heading 2" w:uiPriority="9" w:qFormat="1"/>
+    <w:lsdException w:name="heading 3" w:uiPriority="9" w:qFormat="1"/>
+    <w:lsdException w:name="heading 4" w:uiPriority="9" w:qFormat="1"/>
+    <w:lsdException w:name="heading 5" w:uiPriority="9" w:qFormat="1"/>
+    <w:lsdException w:name="heading 6" w:uiPriority="9" w:qFormat="1"/>
+    <w:lsdException w:name="heading 7" w:uiPriority="9" w:qFormat="1"/>
+    <w:lsdException w:name="heading 8" w:uiPriority="9" w:qFormat="1"/>
+    <w:lsdException w:name="heading 9" w:uiPriority="9" w:qFormat="1"/>
+    <w:lsdException w:name="toc 1" w:uiPriority="39"/>
+    <w:lsdException w:name="toc 2" w:uiPriority="39"/>
+    <w:lsdException w:name="toc 3" w:uiPriority="39"/>
+    <w:lsdException w:name="toc 4" w:uiPriority="39"/>
+    <w:lsdException w:name="toc 5" w:uiPriority="39"/>
+    <w:lsdException w:name="toc 6" w:uiPriority="39"/>
+    <w:lsdException w:name="toc 7" w:uiPriority="39"/>
+    <w:lsdException w:name="toc 8" w:uiPriority="39"/>
+    <w:lsdException w:name="toc 9" w:uiPriority="39"/>
+    <w:lsdException w:name="caption" w:uiPriority="35" w:qFormat="1"/>
+    <w:lsdException w:name="Title" w:semiHidden="0" w:uiPriority="10" w:unhideWhenUsed="0" w:qFormat="1"/>
+    <w:lsdException w:name="Default Paragraph Font" w:uiPriority="1"/>
+    <w:lsdException w:name="Subtitle" w:semiHidden="0" w:uiPriority="11" w:unhideWhenUsed="0" w:qFormat="1"/>
+    <w:lsdException w:name="Strong" w:semiHidden="0" w:uiPriority="22" w:unhideWhenUsed="0" w:qFormat="1"/>
+    <w:lsdException w:name="Emphasis" w:semiHidden="0" w:uiPriority="20" w:unhideWhenUsed="0" w:qFormat="1"/>
+    <w:lsdException w:name="Table Grid" w:semiHidden="0" w:uiPriority="59" w:unhideWhenUsed="0"/>
+    <w:lsdException w:name="Placeholder Text" w:unhideWhenUsed="0"/>
+    <w:lsdException w:name="No Spacing" w:semiHidden="0" w:uiPriority="1" w:unhideWhenUsed="0" w:qFormat="1"/>
+    <w:lsdException w:name="Light Shading" w:semiHidden="0" w:uiPriority="60" w:unhideWhenUsed="0"/>
+    <w:lsdException w:name="Light List" w:semiHidden="0" w:uiPriority="61" w:unhideWhenUsed="0"/>
+    <w:lsdException w:name="Light Grid" w:semiHidden="0" w:uiPriority="62" w:unhideWhenUsed="0"/>
+    <w:lsdException w:name="Medium Shading 1" w:semiHidden="0" w:uiPriority="63" w:unhideWhenUsed="0"/>
+    <w:lsdException w:name="Medium Shading 2" w:semiHidden="0" w:uiPriority="64" w:unhideWhenUsed="0"/>
+    <w:lsdException w:name="Medium List 1" w:semiHidden="0" w:uiPriority="65" w:unhideWhenUsed="0"/>
+    <w:lsdException w:name="Medium List 2" w:semiHidden="0" w:uiPriority="66" w:unhideWhenUsed="0"/>
+    <w:lsdException w:name="Medium Grid 1" w:semiHidden="0" w:uiPriority="67" w:unhideWhenUsed="0"/>
+    <w:lsdException w:name="Medium Grid 2" w:semiHidden="0" w:uiPriority="68" w:unhideWhenUsed="0"/>
+    <w:lsdException w:name="Medium Grid 3" w:semiHidden="0" w:uiPriority="69" w:unhideWhenUsed="0"/>
+    <w:lsdException w:name="Dark List" w:semiHidden="0" w:uiPriority="70" w:unhideWhenUsed="0"/>
+    <w:lsdException w:name="Colorful Shading" w:semiHidden="0" w:uiPriority="71" w:unhideWhenUsed="0"/>
+    <w:lsdException w:name="Colorful List" w:semiHidden="0" w:uiPriority="72" w:unhideWhenUsed="0"/>
+    <w:lsdException w:name="Colorful Grid" w:semiHidden="0" w:uiPriority="73" w:unhideWhenUsed="0"/>
+    <w:lsdException w:name="Light Shading Accent 1" w:semiHidden="0" w:uiPriority="60" w:unhideWhenUsed="0"/>
+    <w:lsdException w:name="Light List Accent 1" w:semiHidden="0" w:uiPriority="61" w:unhideWhenUsed="0"/>
+    <w:lsdException w:name="Light Grid Accent 1" w:semiHidden="0" w:uiPriority="62" w:unhideWhenUsed="0"/>
+    <w:lsdException w:name="Medium Shading 1 Accent 1" w:semiHidden="0" w:uiPriority="63" w:unhideWhenUsed="0"/>
+    <w:lsdException w:name="Medium Shading 2 Accent 1" w:semiHidden="0" w:uiPriority="64" w:unhideWhenUsed="0"/>
+    <w:lsdException w:name="Medium List 1 Accent 1" w:semiHidden="0" w:uiPriority="65" w:unhideWhenUsed="0"/>
+    <w:lsdException w:name="Revision" w:unhideWhenUsed="0"/>
+    <w:lsdException w:name="List Paragraph" w:semiHidden="0" w:uiPriority="34" w:unhideWhenUsed="0" w:qFormat="1"/>
+    <w:lsdException w:name="Quote" w:semiHidden="0" w:uiPriority="29" w:unhideWhenUsed="0" w:qFormat="1"/>
+    <w:lsdException w:name="Intense Quote" w:semiHidden="0" w:uiPriority="30" w:unhideWhenUsed="0" w:qFormat="1"/>
+    <w:lsdException w:name="Medium List 2 Accent 1" w:semiHidden="0" w:uiPriority="66" w:unhideWhenUsed="0"/>
+    <w:lsdException w:name="Medium Grid 1 Accent 1" w:semiHidden="0" w:uiPriority="67" w:unhideWhenUsed="0"/>
+    <w:lsdException w:name="Medium Grid 2 Accent 1" w:semiHidden="0" w:uiPriority="68" w:unhideWhenUsed="0"/>
+    <w:lsdException w:name="Medium Grid 3 Accent 1" w:semiHidden="0" w:uiPriority="69" w:unhideWhenUsed="0"/>
+    <w:lsdException w:name="Dark List Accent 1" w:semiHidden="0" w:uiPriority="70" w:unhideWhenUsed="0"/>
+    <w:lsdException w:name="Colorful Shading Accent 1" w:semiHidden="0" w:uiPriority="71" w:unhideWhenUsed="0"/>
+    <w:lsdException w:name="Colorful List Accent 1" w:semiHidden="0" w:uiPriority="72" w:unhideWhenUsed="0"/>
+    <w:lsdException w:name="Colorful Grid Accent 1" w:semiHidden="0" w:uiPriority="73" w:unhideWhenUsed="0"/>
+    <w:lsdException w:name="Light Shading Accent 2" w:semiHidden="0" w:uiPriority="60" w:unhideWhenUsed="0"/>
+    <w:lsdException w:name="Light List Accent 2" w:semiHidden="0" w:uiPriority="61" w:unhideWhenUsed="0"/>
+    <w:lsdException w:name="Light Grid Accent 2" w:semiHidden="0" w:uiPriority="62" w:unhideWhenUsed="0"/>
+    <w:lsdException w:name="Medium Shading 1 Accent 2" w:semiHidden="0" w:uiPriority="63" w:unhideWhenUsed="0"/>
+    <w:lsdException w:name="Medium Shading 2 Accent 2" w:semiHidden="0" w:uiPriority="64" w:unhideWhenUsed="0"/>
+    <w:lsdException w:name="Medium List 1 Accent 2" w:semiHidden="0" w:uiPriority="65" w:unhideWhenUsed="0"/>
+    <w:lsdException w:name="Medium List 2 Accent 2" w:semiHidden="0" w:uiPriority="66" w:unhideWhenUsed="0"/>
+    <w:lsdException w:name="Medium Grid 1 Accent 2" w:semiHidden="0" w:uiPriority="67" w:unhideWhenUsed="0"/>
+    <w:lsdException w:name="Medium Grid 2 Accent 2" w:semiHidden="0" w:uiPriority="68" w:unhideWhenUsed="0"/>
+    <w:lsdException w:name="Medium Grid 3 Accent 2" w:semiHidden="0" w:uiPriority="69" w:unhideWhenUsed="0"/>
+    <w:lsdException w:name="Dark List Accent 2" w:semiHidden="0" w:uiPriority="70" w:unhideWhenUsed="0"/>
+    <w:lsdException w:name="Colorful Shading Accent 2" w:semiHidden="0" w:uiPriority="71" w:unhideWhenUsed="0"/>
+    <w:lsdException w:name="Colorful List Accent 2" w:semiHidden="0" w:uiPriority="72" w:unhideWhenUsed="0"/>
+    <w:lsdException w:name="Colorful Grid Accent 2" w:semiHidden="0" w:uiPriority="73" w:unhideWhenUsed="0"/>
+    <w:lsdException w:name="Light Shading Accent 3" w:semiHidden="0" w:uiPriority="60" w:unhideWhenUsed="0"/>
+    <w:lsdException w:name="Light List Accent 3" w:semiHidden="0" w:uiPriority="61" w:unhideWhenUsed="0"/>
+    <w:lsdException w:name="Light Grid Accent 3" w:semiHidden="0" w:uiPriority="62" w:unhideWhenUsed="0"/>
+    <w:lsdException w:name="Medium Shading 1 Accent 3" w:semiHidden="0" w:uiPriority="63" w:unhideWhenUsed="0"/>
+    <w:lsdException w:name="Medium Shading 2 Accent 3" w:semiHidden="0" w:uiPriority="64" w:unhideWhenUsed="0"/>
+    <w:lsdException w:name="Medium List 1 Accent 3" w:semiHidden="0" w:uiPriority="65" w:unhideWhenUsed="0"/>
+    <w:lsdException w:name="Medium List 2 Accent 3" w:semiHidden="0" w:uiPriority="66" w:unhideWhenUsed="0"/>
+    <w:lsdException w:name="Medium Grid 1 Accent 3" w:semiHidden="0" w:uiPriority="67" w:unhideWhenUsed="0"/>
+    <w:lsdException w:name="Medium Grid 2 Accent 3" w:semiHidden="0" w:uiPriority="68" w:unhideWhenUsed="0"/>
+    <w:lsdException w:name="Medium Grid 3 Accent 3" w:semiHidden="0" w:uiPriority="69" w:unhideWhenUsed="0"/>
+    <w:lsdException w:name="Dark List Accent 3" w:semiHidden="0" w:uiPriority="70" w:unhideWhenUsed="0"/>
+    <w:lsdException w:name="Colorful Shading Accent 3" w:semiHidden="0" w:uiPriority="71" w:unhideWhenUsed="0"/>
+    <w:lsdException w:name="Colorful List Accent 3" w:semiHidden="0" w:uiPriority="72" w:unhideWhenUsed="0"/>
+    <w:lsdException w:name="Colorful Grid Accent 3" w:semiHidden="0" w:uiPriority="73" w:unhideWhenUsed="0"/>
+    <w:lsdException w:name="Light Shading Accent 4" w:semiHidden="0" w:uiPriority="60" w:unhideWhenUsed="0"/>
+    <w:lsdException w:name="Light List Accent 4" w:semiHidden="0" w:uiPriority="61" w:unhideWhenUsed="0"/>
+    <w:lsdException w:name="Light Grid Accent 4" w:semiHidden="0" w:uiPriority="62" w:unhideWhenUsed="0"/>
+    <w:lsdException w:name="Medium Shading 1 Accent 4" w:semiHidden="0" w:uiPriority="63" w:unhideWhenUsed="0"/>
+    <w:lsdException w:name="Medium Shading 2 Accent 4" w:semiHidden="0" w:uiPriority="64" w:unhideWhenUsed="0"/>
+    <w:lsdException w:name="Medium List 1 Accent 4" w:semiHidden="0" w:uiPriority="65" w:unhideWhenUsed="0"/>
+    <w:lsdException w:name="Medium List 2 Accent 4" w:semiHidden="0" w:uiPriority="66" w:unhideWhenUsed="0"/>
+    <w:lsdException w:name="Medium Grid 1 Accent 4" w:semiHidden="0" w:uiPriority="67" w:unhideWhenUsed="0"/>
+    <w:lsdException w:name="Medium Grid 2 Accent 4" w:semiHidden="0" w:uiPriority="68" w:unhideWhenUsed="0"/>
+    <w:lsdException w:name="Medium Grid 3 Accent 4" w:semiHidden="0" w:uiPriority="69" w:unhideWhenUsed="0"/>
+    <w:lsdException w:name="Dark List Accent 4" w:semiHidden="0" w:uiPriority="70" w:unhideWhenUsed="0"/>
+    <w:lsdException w:name="Colorful Shading Accent 4" w:semiHidden="0" w:uiPriority="71" w:unhideWhenUsed="0"/>
+    <w:lsdException w:name="Colorful List Accent 4" w:semiHidden="0" w:uiPriority="72" w:unhideWhenUsed="0"/>
+    <w:lsdException w:name="Colorful Grid Accent 4" w:semiHidden="0" w:uiPriority="73" w:unhideWhenUsed="0"/>
+    <w:lsdException w:name="Light Shading Accent 5" w:semiHidden="0" w:uiPriority="60" w:unhideWhenUsed="0"/>
+    <w:lsdException w:name="Light List Accent 5" w:semiHidden="0" w:uiPriority="61" w:unhideWhenUsed="0"/>
+    <w:lsdException w:name="Light Grid Accent 5" w:semiHidden="0" w:uiPriority="62" w:unhideWhenUsed="0"/>
+    <w:lsdException w:name="Medium Shading 1 Accent 5" w:semiHidden="0" w:uiPriority="63" w:unhideWhenUsed="0"/>
+    <w:lsdException w:name="Medium Shading 2 Accent 5" w:semiHidden="0" w:uiPriority="64" w:unhideWhenUsed="0"/>
+    <w:lsdException w:name="Medium List 1 Accent 5" w:semiHidden="0" w:uiPriority="65" w:unhideWhenUsed="0"/>
+    <w:lsdException w:name="Medium List 2 Accent 5" w:semiHidden="0" w:uiPriority="66" w:unhideWhenUsed="0"/>
+    <w:lsdException w:name="Medium Grid 1 Accent 5" w:semiHidden="0" w:uiPriority="67" w:unhideWhenUsed="0"/>
+    <w:lsdException w:name="Medium Grid 2 Accent 5" w:semiHidden="0" w:uiPriority="68" w:unhideWhenUsed="0"/>
+    <w:lsdException w:name="Medium Grid 3 Accent 5" w:semiHidden="0" w:uiPriority="69" w:unhideWhenUsed="0"/>
+    <w:lsdException w:name="Dark List Accent 5" w:semiHidden="0" w:uiPriority="70" w:unhideWhenUsed="0"/>
+    <w:lsdException w:name="Colorful Shading Accent 5" w:semiHidden="0" w:uiPriority="71" w:unhideWhenUsed="0"/>
+    <w:lsdException w:name="Colorful List Accent 5" w:semiHidden="0" w:uiPriority="72" w:unhideWhenUsed="0"/>
+    <w:lsdException w:name="Colorful Grid Accent 5" w:semiHidden="0" w:uiPriority="73" w:unhideWhenUsed="0"/>
+    <w:lsdException w:name="Light Shading Accent 6" w:semiHidden="0" w:uiPriority="60" w:unhideWhenUsed="0"/>
+    <w:lsdException w:name="Light List Accent 6" w:semiHidden="0" w:uiPriority="61" w:unhideWhenUsed="0"/>
+    <w:lsdException w:name="Light Grid Accent 6" w:semiHidden="0" w:uiPriority="62" w:unhideWhenUsed="0"/>
+    <w:lsdException w:name="Medium Shading 1 Accent 6" w:semiHidden="0" w:uiPriority="63" w:unhideWhenUsed="0"/>
+    <w:lsdException w:name="Medium Shading 2 Accent 6" w:semiHidden="0" w:uiPriority="64" w:unhideWhenUsed="0"/>
+    <w:lsdException w:name="Medium List 1 Accent 6" w:semiHidden="0" w:uiPriority="65" w:unhideWhenUsed="0"/>
+    <w:lsdException w:name="Medium List 2 Accent 6" w:semiHidden="0" w:uiPriority="66" w:unhideWhenUsed="0"/>
+    <w:lsdException w:name="Medium Grid 1 Accent 6" w:semiHidden="0" w:uiPriority="67" w:unhideWhenUsed="0"/>
+    <w:lsdException w:name="Medium Grid 2 Accent 6" w:semiHidden="0" w:uiPriority="68" w:unhideWhenUsed="0"/>
+    <w:lsdException w:name="Medium Grid 3 Accent 6" w:semiHidden="0" w:uiPriority="69" w:unhideWhenUsed="0"/>
+    <w:lsdException w:name="Dark List Accent 6" w:semiHidden="0" w:uiPriority="70" w:unhideWhenUsed="0"/>
+    <w:lsdException w:name="Colorful Shading Accent 6" w:semiHidden="0" w:uiPriority="71" w:unhideWhenUsed="0"/>
+    <w:lsdException w:name="Colorful List Accent 6" w:semiHidden="0" w:uiPriority="72" w:unhideWhenUsed="0"/>
+    <w:lsdException w:name="Colorful Grid Accent 6" w:semiHidden="0" w:uiPriority="73" w:unhideWhenUsed="0"/>
+    <w:lsdException w:name="Subtle Emphasis" w:semiHidden="0" w:uiPriority="19" w:unhideWhenUsed="0" w:qFormat="1"/>
+    <w:lsdException w:name="Intense Emphasis" w:semiHidden="0" w:uiPriority="21" w:unhideWhenUsed="0" w:qFormat="1"/>
+    <w:lsdException w:name="Subtle Reference" w:semiHidden="0" w:uiPriority="31" w:unhideWhenUsed="0" w:qFormat="1"/>
+    <w:lsdException w:name="Intense Reference" w:semiHidden="0" w:uiPriority="32" w:unhideWhenUsed="0" w:qFormat="1"/>
+    <w:lsdException w:name="Book Title" w:semiHidden="0" w:uiPriority="33" w:unhideWhenUsed="0" w:qFormat="1"/>
+    <w:lsdException w:name="Bibliography" w:uiPriority="37"/>
+    <w:lsdException w:name="TOC Heading" w:uiPriority="39" w:qFormat="1"/>
+  </w:latentStyles>
+  <w:style w:type="paragraph" w:default="1" w:styleId="Normal">
+    <w:name w:val="Normal"/>
+    <w:qFormat/>
+  </w:style>
+  <w:style w:type="character" w:default="1" w:styleId="DefaultParagraphFont">
+    <w:name w:val="Default Paragraph Font"/>
+    <w:uiPriority w:val="1"/>
+    <w:semiHidden/>
+    <w:unhideWhenUsed/>
+  </w:style>
+  <w:style w:type="table" w:default="1" w:styleId="TableNormal">
+    <w:name w:val="Normal Table"/>
+    <w:uiPriority w:val="99"/>
+    <w:semiHidden/>
+    <w:unhideWhenUsed/>
+    <w:tblPr>
+      <w:tblInd w:w="0" w:type="dxa"/>
+      <w:tblCellMar>
+        <w:top w:w="0" w:type="dxa"/>
+        <w:left w:w="108" w:type="dxa"/>
+        <w:bottom w:w="0" w:type="dxa"/>
+        <w:right w:w="108" w:type="dxa"/>
+      </w:tblCellMar>
+    </w:tblPr>
+  </w:style>
+  <w:style w:type="numbering" w:default="1" w:styleId="NoList">
+    <w:name w:val="No List"/>
+    <w:uiPriority w:val="99"/>
+    <w:semiHidden/>
+    <w:unhideWhenUsed/>
   </w:style>
 </w:styles>
 </file>

</xml_diff>